<commit_message>
docs: feat report for LR2, fix title sheet in report for LR1
</commit_message>
<xml_diff>
--- a/LR1/Отчёт.docx
+++ b/LR1/Отчёт.docx
@@ -121,8 +121,10 @@
           <w:szCs w:val="24"/>
           <w:lang w:val="ru-BY" w:eastAsia="ru-RU"/>
         </w:rPr>
-        <w:t>Операционные системы и среды</w:t>
-      </w:r>
+        <w:t>Методы защиты информации</w:t>
+      </w:r>
+      <w:bookmarkStart w:id="0" w:name="_GoBack"/>
+      <w:bookmarkEnd w:id="0"/>
       <w:r>
         <w:rPr>
           <w:rFonts w:eastAsia="Times New Roman" w:cs="Times New Roman"/>
@@ -1316,8 +1318,8 @@
         </w:rPr>
       </w:pPr>
     </w:p>
-    <w:bookmarkStart w:id="0" w:name="_Toc121231666"/>
-    <w:bookmarkStart w:id="1" w:name="_Toc121231982"/>
+    <w:bookmarkStart w:id="1" w:name="_Toc121231666"/>
+    <w:bookmarkStart w:id="2" w:name="_Toc121231982"/>
     <w:p>
       <w:pPr>
         <w:pStyle w:val="Heading1"/>
@@ -1559,33 +1561,33 @@
           </mc:Fallback>
         </mc:AlternateContent>
       </w:r>
-      <w:bookmarkStart w:id="2" w:name="_Toc121308420"/>
-      <w:bookmarkStart w:id="3" w:name="_Toc121308455"/>
-      <w:bookmarkStart w:id="4" w:name="_Toc121310637"/>
-      <w:bookmarkStart w:id="5" w:name="_Toc121313282"/>
-      <w:bookmarkStart w:id="6" w:name="_Toc145861817"/>
-      <w:bookmarkEnd w:id="0"/>
+      <w:bookmarkStart w:id="3" w:name="_Toc121308420"/>
+      <w:bookmarkStart w:id="4" w:name="_Toc121308455"/>
+      <w:bookmarkStart w:id="5" w:name="_Toc121310637"/>
+      <w:bookmarkStart w:id="6" w:name="_Toc121313282"/>
+      <w:bookmarkStart w:id="7" w:name="_Toc145861817"/>
       <w:bookmarkEnd w:id="1"/>
+      <w:bookmarkEnd w:id="2"/>
       <w:r>
         <w:rPr>
           <w:lang w:val="ru-BY"/>
         </w:rPr>
         <w:t>ВВЕДЕНИЕ</w:t>
       </w:r>
-      <w:bookmarkEnd w:id="2"/>
       <w:bookmarkEnd w:id="3"/>
       <w:bookmarkEnd w:id="4"/>
       <w:bookmarkEnd w:id="5"/>
       <w:bookmarkEnd w:id="6"/>
-    </w:p>
-    <w:p>
-      <w:pPr>
-        <w:rPr>
-          <w:lang w:val="ru-BY"/>
-        </w:rPr>
-      </w:pPr>
-      <w:bookmarkStart w:id="7" w:name="_Toc121231983"/>
-      <w:bookmarkStart w:id="8" w:name="_Toc121236898"/>
+      <w:bookmarkEnd w:id="7"/>
+    </w:p>
+    <w:p>
+      <w:pPr>
+        <w:rPr>
+          <w:lang w:val="ru-BY"/>
+        </w:rPr>
+      </w:pPr>
+      <w:bookmarkStart w:id="8" w:name="_Toc121231983"/>
+      <w:bookmarkStart w:id="9" w:name="_Toc121236898"/>
       <w:r>
         <w:rPr>
           <w:lang w:val="ru-BY"/>
@@ -1609,20 +1611,7 @@
         <w:rPr>
           <w:lang w:val="ru-BY"/>
         </w:rPr>
-        <w:t>Задачей ставится р</w:t>
-      </w:r>
-      <w:r>
-        <w:rPr>
-          <w:lang w:val="ru-BY"/>
-        </w:rPr>
-        <w:t xml:space="preserve">еализовать </w:t>
-      </w:r>
-      <w:proofErr w:type="spellStart"/>
-      <w:r>
-        <w:rPr>
-          <w:lang w:val="ru-BY"/>
-        </w:rPr>
-        <w:t>программн</w:t>
+        <w:t>Задачей ставится реализовать программн</w:t>
       </w:r>
       <w:r>
         <w:rPr>
@@ -1634,14 +1623,7 @@
         <w:rPr>
           <w:lang w:val="ru-BY"/>
         </w:rPr>
-        <w:t>е</w:t>
-      </w:r>
-      <w:proofErr w:type="spellEnd"/>
-      <w:r>
-        <w:rPr>
-          <w:lang w:val="ru-BY"/>
-        </w:rPr>
-        <w:t xml:space="preserve"> средства шифрования и дешифрования текстовых файлов при помощи стандарта шифрования ГОСТ 28147-89</w:t>
+        <w:t>е средства шифрования и дешифрования текстовых файлов при помощи стандарта шифрования ГОСТ 28147-89</w:t>
       </w:r>
       <w:r>
         <w:rPr>
@@ -1669,7 +1651,7 @@
           <w:lang w:val="ru-BY"/>
         </w:rPr>
       </w:pPr>
-      <w:bookmarkStart w:id="9" w:name="_Toc145861818"/>
+      <w:bookmarkStart w:id="10" w:name="_Toc145861818"/>
       <w:r>
         <w:rPr>
           <w:lang w:val="ru-BY"/>
@@ -1682,7 +1664,7 @@
         </w:rPr>
         <w:t>еоретические сведения</w:t>
       </w:r>
-      <w:bookmarkEnd w:id="9"/>
+      <w:bookmarkEnd w:id="10"/>
     </w:p>
     <w:p>
       <w:pPr>
@@ -1691,48 +1673,26 @@
           <w:lang w:val="ru-BY"/>
         </w:rPr>
       </w:pPr>
-      <w:bookmarkStart w:id="10" w:name="_Toc145861819"/>
-      <w:r>
-        <w:rPr>
-          <w:lang w:val="ru-BY"/>
-        </w:rPr>
-        <w:t xml:space="preserve">1.1 Сеть </w:t>
-      </w:r>
-      <w:proofErr w:type="spellStart"/>
-      <w:r>
-        <w:rPr>
-          <w:lang w:val="ru-BY"/>
-        </w:rPr>
-        <w:t>Фейстеля</w:t>
-      </w:r>
-      <w:bookmarkEnd w:id="10"/>
-      <w:proofErr w:type="spellEnd"/>
-    </w:p>
-    <w:p>
-      <w:pPr>
-        <w:rPr>
-          <w:lang w:val="ru-BY"/>
-        </w:rPr>
-      </w:pPr>
-      <w:r>
-        <w:rPr>
-          <w:lang w:val="ru-BY"/>
-        </w:rPr>
-        <w:t xml:space="preserve">Сеть </w:t>
-      </w:r>
-      <w:proofErr w:type="spellStart"/>
-      <w:r>
-        <w:rPr>
-          <w:lang w:val="ru-BY"/>
-        </w:rPr>
-        <w:t>Фейстеля</w:t>
-      </w:r>
-      <w:proofErr w:type="spellEnd"/>
-      <w:r>
-        <w:rPr>
-          <w:lang w:val="ru-BY"/>
-        </w:rPr>
-        <w:t xml:space="preserve">, или конструкция </w:t>
+      <w:bookmarkStart w:id="11" w:name="_Toc145861819"/>
+      <w:r>
+        <w:rPr>
+          <w:lang w:val="ru-BY"/>
+        </w:rPr>
+        <w:t>1.1 Сеть Фейстеля</w:t>
+      </w:r>
+      <w:bookmarkEnd w:id="11"/>
+    </w:p>
+    <w:p>
+      <w:pPr>
+        <w:rPr>
+          <w:lang w:val="ru-BY"/>
+        </w:rPr>
+      </w:pPr>
+      <w:r>
+        <w:rPr>
+          <w:lang w:val="ru-BY"/>
+        </w:rPr>
+        <w:t xml:space="preserve">Сеть Фейстеля, или конструкция </w:t>
       </w:r>
       <w:r>
         <w:rPr>
@@ -1744,29 +1704,7 @@
         <w:rPr>
           <w:lang w:val="ru-BY"/>
         </w:rPr>
-        <w:t xml:space="preserve"> один из методов построения блочных шифров. Сеть состоит из ячеек, называемых ячейками </w:t>
-      </w:r>
-      <w:proofErr w:type="spellStart"/>
-      <w:r>
-        <w:rPr>
-          <w:lang w:val="ru-BY"/>
-        </w:rPr>
-        <w:t>Фейстеля</w:t>
-      </w:r>
-      <w:proofErr w:type="spellEnd"/>
-      <w:r>
-        <w:rPr>
-          <w:lang w:val="ru-BY"/>
-        </w:rPr>
-        <w:t>. На вход каждой ячейки поступают данные и ключ. На выходе каждой ячейки получают изменённые данные и изменённый ключ. Все ячейки однотипны, и говорят, что сеть представляет собой определённую многократно повторяющуюся (итерированную) структуру. Ключ выбирается в зависимости от алгоритма шифрования/расшифрования и меняется при переходе от одной ячейки к другой. При шифровании и расшифровании выполняются одни и те же операции; отличается только порядок кл</w:t>
-      </w:r>
-      <w:bookmarkStart w:id="11" w:name="_GoBack"/>
-      <w:bookmarkEnd w:id="11"/>
-      <w:r>
-        <w:rPr>
-          <w:lang w:val="ru-BY"/>
-        </w:rPr>
-        <w:t xml:space="preserve">ючей. </w:t>
+        <w:t xml:space="preserve"> один из методов построения блочных шифров. Сеть состоит из ячеек, называемых ячейками Фейстеля. На вход каждой ячейки поступают данные и ключ. На выходе каждой ячейки получают изменённые данные и изменённый ключ. Все ячейки однотипны, и говорят, что сеть представляет собой определённую многократно повторяющуюся (итерированную) структуру. Ключ выбирается в зависимости от алгоритма шифрования/расшифрования и меняется при переходе от одной ячейки к другой. При шифровании и расшифровании выполняются одни и те же операции; отличается только порядок ключей. </w:t>
       </w:r>
       <w:r>
         <w:rPr>
@@ -1864,16 +1802,8 @@
         <w:rPr>
           <w:lang w:val="ru-BY"/>
         </w:rPr>
-        <w:t xml:space="preserve">Рисунок 1. Схематичное изображение сети </w:t>
-      </w:r>
-      <w:proofErr w:type="spellStart"/>
-      <w:r>
-        <w:rPr>
-          <w:lang w:val="ru-BY"/>
-        </w:rPr>
-        <w:t>Фейстеля</w:t>
-      </w:r>
-      <w:proofErr w:type="spellEnd"/>
+        <w:t>Рисунок 1. Схематичное изображение сети Фейстеля</w:t>
+      </w:r>
     </w:p>
     <w:p>
       <w:pPr>
@@ -1938,21 +1868,7 @@
         <w:rPr>
           <w:lang w:val="ru-BY"/>
         </w:rPr>
-        <w:t xml:space="preserve">Является примером DES-подобных криптосистем, созданных по классической итерационной схеме </w:t>
-      </w:r>
-      <w:proofErr w:type="spellStart"/>
-      <w:r>
-        <w:rPr>
-          <w:lang w:val="ru-BY"/>
-        </w:rPr>
-        <w:t>Фейстеля</w:t>
-      </w:r>
-      <w:proofErr w:type="spellEnd"/>
-      <w:r>
-        <w:rPr>
-          <w:lang w:val="ru-BY"/>
-        </w:rPr>
-        <w:t>.</w:t>
+        <w:t>Является примером DES-подобных криптосистем, созданных по классической итерационной схеме Фейстеля.</w:t>
       </w:r>
       <w:r>
         <w:rPr>
@@ -1988,21 +1904,7 @@
         <w:rPr>
           <w:lang w:val="ru-BY"/>
         </w:rPr>
-        <w:t xml:space="preserve"> сеть </w:t>
-      </w:r>
-      <w:proofErr w:type="spellStart"/>
-      <w:r>
-        <w:rPr>
-          <w:lang w:val="ru-BY"/>
-        </w:rPr>
-        <w:t>Фейстеля</w:t>
-      </w:r>
-      <w:proofErr w:type="spellEnd"/>
-      <w:r>
-        <w:rPr>
-          <w:lang w:val="ru-BY"/>
-        </w:rPr>
-        <w:t>.</w:t>
+        <w:t xml:space="preserve"> сеть Фейстеля.</w:t>
       </w:r>
     </w:p>
     <w:p>
@@ -2096,21 +1998,7 @@
         <w:rPr>
           <w:lang w:val="ru-BY"/>
         </w:rPr>
-        <w:t xml:space="preserve">режим выработки </w:t>
-      </w:r>
-      <w:proofErr w:type="spellStart"/>
-      <w:r>
-        <w:rPr>
-          <w:lang w:val="ru-BY"/>
-        </w:rPr>
-        <w:t>имитовставки</w:t>
-      </w:r>
-      <w:proofErr w:type="spellEnd"/>
-      <w:r>
-        <w:rPr>
-          <w:lang w:val="ru-BY"/>
-        </w:rPr>
-        <w:t>.</w:t>
+        <w:t>режим выработки имитовставки.</w:t>
       </w:r>
     </w:p>
     <w:p>
@@ -2347,31 +2235,7 @@
         <w:rPr>
           <w:lang w:val="ru-BY"/>
         </w:rPr>
-        <w:t xml:space="preserve">Рисунок </w:t>
-      </w:r>
-      <w:r>
-        <w:rPr>
-          <w:lang w:val="ru-BY"/>
-        </w:rPr>
-        <w:t>3</w:t>
-      </w:r>
-      <w:r>
-        <w:rPr>
-          <w:lang w:val="ru-BY"/>
-        </w:rPr>
-        <w:t xml:space="preserve">. Схема </w:t>
-      </w:r>
-      <w:r>
-        <w:rPr>
-          <w:lang w:val="ru-BY"/>
-        </w:rPr>
-        <w:t>де</w:t>
-      </w:r>
-      <w:r>
-        <w:rPr>
-          <w:lang w:val="ru-BY"/>
-        </w:rPr>
-        <w:t>шифрования в режиме гаммирования с обратной связью</w:t>
+        <w:t>Рисунок 3. Схема дешифрования в режиме гаммирования с обратной связью</w:t>
       </w:r>
     </w:p>
     <w:p>
@@ -2398,8 +2262,8 @@
       </w:r>
       <w:bookmarkEnd w:id="14"/>
     </w:p>
-    <w:bookmarkEnd w:id="7"/>
     <w:bookmarkEnd w:id="8"/>
+    <w:bookmarkEnd w:id="9"/>
     <w:p>
       <w:pPr>
         <w:rPr>
@@ -2448,13 +2312,8 @@
         </w:rPr>
         <w:t xml:space="preserve">находятся, соответственно, заголовки и тела функций, реализующих непосредственно шифрование. В такой же группе файлов </w:t>
       </w:r>
-      <w:proofErr w:type="spellStart"/>
-      <w:r>
-        <w:t>utils</w:t>
-      </w:r>
-      <w:proofErr w:type="spellEnd"/>
-      <w:r>
-        <w:t xml:space="preserve"> </w:t>
+      <w:r>
+        <w:t xml:space="preserve">utils </w:t>
       </w:r>
       <w:r>
         <w:rPr>
@@ -2562,21 +2421,7 @@
         <w:rPr>
           <w:lang w:val="ru-BY"/>
         </w:rPr>
-        <w:t xml:space="preserve">В ходе выполнения данной работы было произведено ознакомление с теорией о сети </w:t>
-      </w:r>
-      <w:proofErr w:type="spellStart"/>
-      <w:r>
-        <w:rPr>
-          <w:lang w:val="ru-BY"/>
-        </w:rPr>
-        <w:t>Фейстеля</w:t>
-      </w:r>
-      <w:proofErr w:type="spellEnd"/>
-      <w:r>
-        <w:rPr>
-          <w:lang w:val="ru-BY"/>
-        </w:rPr>
-        <w:t xml:space="preserve"> и алгоритме симметричного шифрования ГОСТ 28147-89, реализовано программное средство для шифрования и </w:t>
+        <w:t xml:space="preserve">В ходе выполнения данной работы было произведено ознакомление с теорией о сети Фейстеля и алгоритме симметричного шифрования ГОСТ 28147-89, реализовано программное средство для шифрования и </w:t>
       </w:r>
       <w:r>
         <w:rPr>
@@ -2645,41 +2490,51 @@
           <w:lang w:val="ru-BY"/>
         </w:rPr>
       </w:pPr>
-      <w:proofErr w:type="spellStart"/>
       <w:r>
         <w:rPr>
           <w:sz w:val="24"/>
           <w:szCs w:val="20"/>
           <w:lang w:val="ru-BY"/>
         </w:rPr>
-        <w:t>std</w:t>
-      </w:r>
-      <w:proofErr w:type="spellEnd"/>
-      <w:r>
+        <w:t>std::vector&lt;uint8_t&gt; encrypt_by_gost28147_89_with_gamma(</w:t>
+      </w:r>
+    </w:p>
+    <w:p>
+      <w:pPr>
+        <w:ind w:firstLine="0"/>
+        <w:jc w:val="left"/>
         <w:rPr>
           <w:sz w:val="24"/>
           <w:szCs w:val="20"/>
           <w:lang w:val="ru-BY"/>
         </w:rPr>
-        <w:t>::</w:t>
-      </w:r>
-      <w:proofErr w:type="spellStart"/>
+      </w:pPr>
       <w:r>
         <w:rPr>
           <w:sz w:val="24"/>
           <w:szCs w:val="20"/>
           <w:lang w:val="ru-BY"/>
         </w:rPr>
-        <w:t>vector</w:t>
-      </w:r>
-      <w:proofErr w:type="spellEnd"/>
-      <w:r>
+        <w:t xml:space="preserve">        const std::vector&lt;uint8_t&gt; &amp;open_text,</w:t>
+      </w:r>
+    </w:p>
+    <w:p>
+      <w:pPr>
+        <w:ind w:firstLine="0"/>
+        <w:jc w:val="left"/>
         <w:rPr>
           <w:sz w:val="24"/>
           <w:szCs w:val="20"/>
           <w:lang w:val="ru-BY"/>
         </w:rPr>
-        <w:t>&lt;uint8_t&gt; encrypt_by_gost28147_89_with_gamma(</w:t>
+      </w:pPr>
+      <w:r>
+        <w:rPr>
+          <w:sz w:val="24"/>
+          <w:szCs w:val="20"/>
+          <w:lang w:val="ru-BY"/>
+        </w:rPr>
+        <w:t xml:space="preserve">        const std::vector&lt;uint8_t&gt; &amp;key,</w:t>
       </w:r>
     </w:p>
     <w:p>
@@ -2698,79 +2553,83 @@
           <w:szCs w:val="20"/>
           <w:lang w:val="ru-BY"/>
         </w:rPr>
-        <w:t xml:space="preserve">        </w:t>
-      </w:r>
-      <w:proofErr w:type="spellStart"/>
-      <w:r>
+        <w:t xml:space="preserve">        const std::vector&lt;uint8_t&gt; &amp;initial_gamma</w:t>
+      </w:r>
+    </w:p>
+    <w:p>
+      <w:pPr>
+        <w:ind w:firstLine="0"/>
+        <w:jc w:val="left"/>
         <w:rPr>
           <w:sz w:val="24"/>
           <w:szCs w:val="20"/>
           <w:lang w:val="ru-BY"/>
         </w:rPr>
-        <w:t>const</w:t>
-      </w:r>
-      <w:proofErr w:type="spellEnd"/>
+      </w:pPr>
       <w:r>
         <w:rPr>
           <w:sz w:val="24"/>
           <w:szCs w:val="20"/>
           <w:lang w:val="ru-BY"/>
         </w:rPr>
-        <w:t xml:space="preserve"> </w:t>
-      </w:r>
-      <w:proofErr w:type="spellStart"/>
-      <w:r>
+        <w:t>)</w:t>
+      </w:r>
+    </w:p>
+    <w:p>
+      <w:pPr>
+        <w:ind w:firstLine="0"/>
+        <w:jc w:val="left"/>
         <w:rPr>
           <w:sz w:val="24"/>
           <w:szCs w:val="20"/>
           <w:lang w:val="ru-BY"/>
         </w:rPr>
-        <w:t>std</w:t>
-      </w:r>
-      <w:proofErr w:type="spellEnd"/>
+      </w:pPr>
       <w:r>
         <w:rPr>
           <w:sz w:val="24"/>
           <w:szCs w:val="20"/>
           <w:lang w:val="ru-BY"/>
         </w:rPr>
-        <w:t>::</w:t>
-      </w:r>
-      <w:proofErr w:type="spellStart"/>
-      <w:r>
+        <w:t>{</w:t>
+      </w:r>
+    </w:p>
+    <w:p>
+      <w:pPr>
+        <w:ind w:firstLine="0"/>
+        <w:jc w:val="left"/>
         <w:rPr>
           <w:sz w:val="24"/>
           <w:szCs w:val="20"/>
           <w:lang w:val="ru-BY"/>
         </w:rPr>
-        <w:t>vector</w:t>
-      </w:r>
-      <w:proofErr w:type="spellEnd"/>
+      </w:pPr>
       <w:r>
         <w:rPr>
           <w:sz w:val="24"/>
           <w:szCs w:val="20"/>
           <w:lang w:val="ru-BY"/>
         </w:rPr>
-        <w:t>&lt;uint8_t&gt; &amp;</w:t>
-      </w:r>
-      <w:proofErr w:type="spellStart"/>
-      <w:r>
+        <w:t xml:space="preserve">    validate_key(key); // throws if key.length % 32 !== 0</w:t>
+      </w:r>
+    </w:p>
+    <w:p>
+      <w:pPr>
+        <w:ind w:firstLine="0"/>
+        <w:jc w:val="left"/>
         <w:rPr>
           <w:sz w:val="24"/>
           <w:szCs w:val="20"/>
           <w:lang w:val="ru-BY"/>
         </w:rPr>
-        <w:t>open_text</w:t>
-      </w:r>
-      <w:proofErr w:type="spellEnd"/>
+      </w:pPr>
       <w:r>
         <w:rPr>
           <w:sz w:val="24"/>
           <w:szCs w:val="20"/>
           <w:lang w:val="ru-BY"/>
         </w:rPr>
-        <w:t>,</w:t>
+        <w:t xml:space="preserve">    validate_open_text(open_text); // throws if open_text.length % 8 !== 0</w:t>
       </w:r>
     </w:p>
     <w:p>
@@ -2789,79 +2648,97 @@
           <w:szCs w:val="20"/>
           <w:lang w:val="ru-BY"/>
         </w:rPr>
-        <w:t xml:space="preserve">        </w:t>
-      </w:r>
-      <w:proofErr w:type="spellStart"/>
-      <w:r>
+        <w:t xml:space="preserve">    validate_initial_gamma(initial_gamma); // throws if gamma length is not 8</w:t>
+      </w:r>
+    </w:p>
+    <w:p>
+      <w:pPr>
+        <w:ind w:firstLine="0"/>
+        <w:jc w:val="left"/>
         <w:rPr>
           <w:sz w:val="24"/>
           <w:szCs w:val="20"/>
           <w:lang w:val="ru-BY"/>
         </w:rPr>
-        <w:t>const</w:t>
-      </w:r>
-      <w:proofErr w:type="spellEnd"/>
-      <w:r>
+      </w:pPr>
+    </w:p>
+    <w:p>
+      <w:pPr>
+        <w:ind w:firstLine="0"/>
+        <w:jc w:val="left"/>
         <w:rPr>
           <w:sz w:val="24"/>
           <w:szCs w:val="20"/>
           <w:lang w:val="ru-BY"/>
         </w:rPr>
-        <w:t xml:space="preserve"> </w:t>
-      </w:r>
-      <w:proofErr w:type="spellStart"/>
+      </w:pPr>
       <w:r>
         <w:rPr>
           <w:sz w:val="24"/>
           <w:szCs w:val="20"/>
           <w:lang w:val="ru-BY"/>
         </w:rPr>
-        <w:t>std</w:t>
-      </w:r>
-      <w:proofErr w:type="spellEnd"/>
-      <w:r>
+        <w:t xml:space="preserve">    std::vector&lt;std::vector&lt;uint8_t&gt;&gt; blocks{split_vector_on_blocks(open_text, 8)};</w:t>
+      </w:r>
+    </w:p>
+    <w:p>
+      <w:pPr>
+        <w:ind w:firstLine="0"/>
+        <w:jc w:val="left"/>
         <w:rPr>
           <w:sz w:val="24"/>
           <w:szCs w:val="20"/>
           <w:lang w:val="ru-BY"/>
         </w:rPr>
-        <w:t>::</w:t>
-      </w:r>
-      <w:proofErr w:type="spellStart"/>
-      <w:r>
+      </w:pPr>
+    </w:p>
+    <w:p>
+      <w:pPr>
+        <w:ind w:firstLine="0"/>
+        <w:jc w:val="left"/>
         <w:rPr>
           <w:sz w:val="24"/>
           <w:szCs w:val="20"/>
           <w:lang w:val="ru-BY"/>
         </w:rPr>
-        <w:t>vector</w:t>
-      </w:r>
-      <w:proofErr w:type="spellEnd"/>
+      </w:pPr>
       <w:r>
         <w:rPr>
           <w:sz w:val="24"/>
           <w:szCs w:val="20"/>
           <w:lang w:val="ru-BY"/>
         </w:rPr>
-        <w:t>&lt;uint8_t&gt; &amp;</w:t>
-      </w:r>
-      <w:proofErr w:type="spellStart"/>
-      <w:r>
+        <w:t xml:space="preserve">    std::vector&lt;uint32_t&gt; sub_keys{get_uint32_subkeys(key)};</w:t>
+      </w:r>
+    </w:p>
+    <w:p>
+      <w:pPr>
+        <w:ind w:firstLine="0"/>
+        <w:jc w:val="left"/>
         <w:rPr>
           <w:sz w:val="24"/>
           <w:szCs w:val="20"/>
           <w:lang w:val="ru-BY"/>
         </w:rPr>
-        <w:t>key</w:t>
-      </w:r>
-      <w:proofErr w:type="spellEnd"/>
-      <w:r>
+      </w:pPr>
+    </w:p>
+    <w:p>
+      <w:pPr>
+        <w:ind w:firstLine="0"/>
+        <w:jc w:val="left"/>
         <w:rPr>
           <w:sz w:val="24"/>
           <w:szCs w:val="20"/>
           <w:lang w:val="ru-BY"/>
         </w:rPr>
-        <w:t>,</w:t>
+      </w:pPr>
+      <w:r>
+        <w:rPr>
+          <w:sz w:val="24"/>
+          <w:szCs w:val="20"/>
+          <w:lang w:val="ru-BY"/>
+        </w:rPr>
+        <w:t xml:space="preserve">    std::vector&lt;uint8_t&gt; response{}; // result</w:t>
       </w:r>
     </w:p>
     <w:p>
@@ -2880,72 +2757,76 @@
           <w:szCs w:val="20"/>
           <w:lang w:val="ru-BY"/>
         </w:rPr>
-        <w:t xml:space="preserve">        </w:t>
-      </w:r>
-      <w:proofErr w:type="spellStart"/>
-      <w:r>
+        <w:t xml:space="preserve">    std::vector&lt;uint8_t&gt; gamma(std::cbegin(initial_gamma), std::cend(initial_gamma));</w:t>
+      </w:r>
+    </w:p>
+    <w:p>
+      <w:pPr>
+        <w:ind w:firstLine="0"/>
+        <w:jc w:val="left"/>
         <w:rPr>
           <w:sz w:val="24"/>
           <w:szCs w:val="20"/>
           <w:lang w:val="ru-BY"/>
         </w:rPr>
-        <w:t>const</w:t>
-      </w:r>
-      <w:proofErr w:type="spellEnd"/>
-      <w:r>
+      </w:pPr>
+    </w:p>
+    <w:p>
+      <w:pPr>
+        <w:ind w:firstLine="0"/>
+        <w:jc w:val="left"/>
         <w:rPr>
           <w:sz w:val="24"/>
           <w:szCs w:val="20"/>
           <w:lang w:val="ru-BY"/>
         </w:rPr>
-        <w:t xml:space="preserve"> </w:t>
-      </w:r>
-      <w:proofErr w:type="spellStart"/>
+      </w:pPr>
       <w:r>
         <w:rPr>
           <w:sz w:val="24"/>
           <w:szCs w:val="20"/>
           <w:lang w:val="ru-BY"/>
         </w:rPr>
-        <w:t>std</w:t>
-      </w:r>
-      <w:proofErr w:type="spellEnd"/>
-      <w:r>
+        <w:t xml:space="preserve">    for (const auto &amp;block : blocks)</w:t>
+      </w:r>
+    </w:p>
+    <w:p>
+      <w:pPr>
+        <w:ind w:firstLine="0"/>
+        <w:jc w:val="left"/>
         <w:rPr>
           <w:sz w:val="24"/>
           <w:szCs w:val="20"/>
           <w:lang w:val="ru-BY"/>
         </w:rPr>
-        <w:t>::</w:t>
-      </w:r>
-      <w:proofErr w:type="spellStart"/>
+      </w:pPr>
       <w:r>
         <w:rPr>
           <w:sz w:val="24"/>
           <w:szCs w:val="20"/>
           <w:lang w:val="ru-BY"/>
         </w:rPr>
-        <w:t>vector</w:t>
-      </w:r>
-      <w:proofErr w:type="spellEnd"/>
-      <w:r>
+        <w:t xml:space="preserve">    {</w:t>
+      </w:r>
+    </w:p>
+    <w:p>
+      <w:pPr>
+        <w:ind w:firstLine="0"/>
+        <w:jc w:val="left"/>
         <w:rPr>
           <w:sz w:val="24"/>
           <w:szCs w:val="20"/>
           <w:lang w:val="ru-BY"/>
         </w:rPr>
-        <w:t>&lt;uint8_t&gt; &amp;</w:t>
-      </w:r>
-      <w:proofErr w:type="spellStart"/>
+      </w:pPr>
       <w:r>
         <w:rPr>
           <w:sz w:val="24"/>
           <w:szCs w:val="20"/>
           <w:lang w:val="ru-BY"/>
         </w:rPr>
-        <w:t>initial_gamma</w:t>
-      </w:r>
-      <w:proofErr w:type="spellEnd"/>
+        <w:t xml:space="preserve">        std::vector&lt;uint8_t&gt; crypted_gamma{crypt_block(gamma, sub_keys, ACT_ENCRYPT)}; // encrypt or decrypt gamma</w:t>
+      </w:r>
     </w:p>
     <w:p>
       <w:pPr>
@@ -2963,7 +2844,7 @@
           <w:szCs w:val="20"/>
           <w:lang w:val="ru-BY"/>
         </w:rPr>
-        <w:t>)</w:t>
+        <w:t xml:space="preserve">        std::vector&lt;uint8_t&gt; crypted_gamma_xored_with_block{apply_gamma(block, crypted_gamma)}; // xor it with block</w:t>
       </w:r>
     </w:p>
     <w:p>
@@ -2982,7 +2863,7 @@
           <w:szCs w:val="20"/>
           <w:lang w:val="ru-BY"/>
         </w:rPr>
-        <w:t>{</w:t>
+        <w:t xml:space="preserve">        gamma = slice_vector(crypted_gamma_xored_with_block, 0, crypted_gamma_xored_with_block.size()); // override gamma</w:t>
       </w:r>
     </w:p>
     <w:p>
@@ -2995,104 +2876,112 @@
           <w:lang w:val="ru-BY"/>
         </w:rPr>
       </w:pPr>
-      <w:r>
+    </w:p>
+    <w:p>
+      <w:pPr>
+        <w:ind w:firstLine="0"/>
+        <w:jc w:val="left"/>
         <w:rPr>
           <w:sz w:val="24"/>
           <w:szCs w:val="20"/>
           <w:lang w:val="ru-BY"/>
         </w:rPr>
-        <w:t xml:space="preserve">    </w:t>
-      </w:r>
-      <w:proofErr w:type="spellStart"/>
+      </w:pPr>
       <w:r>
         <w:rPr>
           <w:sz w:val="24"/>
           <w:szCs w:val="20"/>
           <w:lang w:val="ru-BY"/>
         </w:rPr>
-        <w:t>validate_key</w:t>
-      </w:r>
-      <w:proofErr w:type="spellEnd"/>
-      <w:r>
+        <w:t xml:space="preserve">        for (const auto &amp;value : crypted_gamma_xored_with_block)</w:t>
+      </w:r>
+    </w:p>
+    <w:p>
+      <w:pPr>
+        <w:ind w:firstLine="0"/>
+        <w:jc w:val="left"/>
         <w:rPr>
           <w:sz w:val="24"/>
           <w:szCs w:val="20"/>
           <w:lang w:val="ru-BY"/>
         </w:rPr>
-        <w:t>(</w:t>
-      </w:r>
-      <w:proofErr w:type="spellStart"/>
+      </w:pPr>
       <w:r>
         <w:rPr>
           <w:sz w:val="24"/>
           <w:szCs w:val="20"/>
           <w:lang w:val="ru-BY"/>
         </w:rPr>
-        <w:t>key</w:t>
-      </w:r>
-      <w:proofErr w:type="spellEnd"/>
-      <w:r>
+        <w:t xml:space="preserve">        {</w:t>
+      </w:r>
+    </w:p>
+    <w:p>
+      <w:pPr>
+        <w:ind w:firstLine="0"/>
+        <w:jc w:val="left"/>
         <w:rPr>
           <w:sz w:val="24"/>
           <w:szCs w:val="20"/>
           <w:lang w:val="ru-BY"/>
         </w:rPr>
-        <w:t xml:space="preserve">); // </w:t>
-      </w:r>
-      <w:proofErr w:type="spellStart"/>
+      </w:pPr>
       <w:r>
         <w:rPr>
           <w:sz w:val="24"/>
           <w:szCs w:val="20"/>
           <w:lang w:val="ru-BY"/>
         </w:rPr>
-        <w:t>throws</w:t>
-      </w:r>
-      <w:proofErr w:type="spellEnd"/>
-      <w:r>
+        <w:t xml:space="preserve">            response.push_back(value);</w:t>
+      </w:r>
+    </w:p>
+    <w:p>
+      <w:pPr>
+        <w:ind w:firstLine="0"/>
+        <w:jc w:val="left"/>
         <w:rPr>
           <w:sz w:val="24"/>
           <w:szCs w:val="20"/>
           <w:lang w:val="ru-BY"/>
         </w:rPr>
-        <w:t xml:space="preserve"> </w:t>
-      </w:r>
-      <w:proofErr w:type="spellStart"/>
+      </w:pPr>
       <w:r>
         <w:rPr>
           <w:sz w:val="24"/>
           <w:szCs w:val="20"/>
           <w:lang w:val="ru-BY"/>
         </w:rPr>
-        <w:t>if</w:t>
-      </w:r>
-      <w:proofErr w:type="spellEnd"/>
-      <w:r>
+        <w:t xml:space="preserve">        }</w:t>
+      </w:r>
+    </w:p>
+    <w:p>
+      <w:pPr>
+        <w:ind w:firstLine="0"/>
+        <w:jc w:val="left"/>
         <w:rPr>
           <w:sz w:val="24"/>
           <w:szCs w:val="20"/>
           <w:lang w:val="ru-BY"/>
         </w:rPr>
-        <w:t xml:space="preserve"> </w:t>
-      </w:r>
-      <w:proofErr w:type="spellStart"/>
+      </w:pPr>
       <w:r>
         <w:rPr>
           <w:sz w:val="24"/>
           <w:szCs w:val="20"/>
           <w:lang w:val="ru-BY"/>
         </w:rPr>
-        <w:t>key.length</w:t>
-      </w:r>
-      <w:proofErr w:type="spellEnd"/>
-      <w:r>
+        <w:t xml:space="preserve">    }</w:t>
+      </w:r>
+    </w:p>
+    <w:p>
+      <w:pPr>
+        <w:ind w:firstLine="0"/>
+        <w:jc w:val="left"/>
         <w:rPr>
           <w:sz w:val="24"/>
           <w:szCs w:val="20"/>
           <w:lang w:val="ru-BY"/>
         </w:rPr>
-        <w:t xml:space="preserve"> % 32 !== 0</w:t>
-      </w:r>
+      </w:pPr>
     </w:p>
     <w:p>
       <w:pPr>
@@ -3110,1731 +2999,7 @@
           <w:szCs w:val="20"/>
           <w:lang w:val="ru-BY"/>
         </w:rPr>
-        <w:t xml:space="preserve">    </w:t>
-      </w:r>
-      <w:proofErr w:type="spellStart"/>
-      <w:r>
-        <w:rPr>
-          <w:sz w:val="24"/>
-          <w:szCs w:val="20"/>
-          <w:lang w:val="ru-BY"/>
-        </w:rPr>
-        <w:t>validate_open_text</w:t>
-      </w:r>
-      <w:proofErr w:type="spellEnd"/>
-      <w:r>
-        <w:rPr>
-          <w:sz w:val="24"/>
-          <w:szCs w:val="20"/>
-          <w:lang w:val="ru-BY"/>
-        </w:rPr>
-        <w:t>(</w:t>
-      </w:r>
-      <w:proofErr w:type="spellStart"/>
-      <w:r>
-        <w:rPr>
-          <w:sz w:val="24"/>
-          <w:szCs w:val="20"/>
-          <w:lang w:val="ru-BY"/>
-        </w:rPr>
-        <w:t>open_text</w:t>
-      </w:r>
-      <w:proofErr w:type="spellEnd"/>
-      <w:r>
-        <w:rPr>
-          <w:sz w:val="24"/>
-          <w:szCs w:val="20"/>
-          <w:lang w:val="ru-BY"/>
-        </w:rPr>
-        <w:t xml:space="preserve">); // </w:t>
-      </w:r>
-      <w:proofErr w:type="spellStart"/>
-      <w:r>
-        <w:rPr>
-          <w:sz w:val="24"/>
-          <w:szCs w:val="20"/>
-          <w:lang w:val="ru-BY"/>
-        </w:rPr>
-        <w:t>throws</w:t>
-      </w:r>
-      <w:proofErr w:type="spellEnd"/>
-      <w:r>
-        <w:rPr>
-          <w:sz w:val="24"/>
-          <w:szCs w:val="20"/>
-          <w:lang w:val="ru-BY"/>
-        </w:rPr>
-        <w:t xml:space="preserve"> </w:t>
-      </w:r>
-      <w:proofErr w:type="spellStart"/>
-      <w:r>
-        <w:rPr>
-          <w:sz w:val="24"/>
-          <w:szCs w:val="20"/>
-          <w:lang w:val="ru-BY"/>
-        </w:rPr>
-        <w:t>if</w:t>
-      </w:r>
-      <w:proofErr w:type="spellEnd"/>
-      <w:r>
-        <w:rPr>
-          <w:sz w:val="24"/>
-          <w:szCs w:val="20"/>
-          <w:lang w:val="ru-BY"/>
-        </w:rPr>
-        <w:t xml:space="preserve"> </w:t>
-      </w:r>
-      <w:proofErr w:type="spellStart"/>
-      <w:r>
-        <w:rPr>
-          <w:sz w:val="24"/>
-          <w:szCs w:val="20"/>
-          <w:lang w:val="ru-BY"/>
-        </w:rPr>
-        <w:t>open_text.length</w:t>
-      </w:r>
-      <w:proofErr w:type="spellEnd"/>
-      <w:r>
-        <w:rPr>
-          <w:sz w:val="24"/>
-          <w:szCs w:val="20"/>
-          <w:lang w:val="ru-BY"/>
-        </w:rPr>
-        <w:t xml:space="preserve"> % 8 !== 0</w:t>
-      </w:r>
-    </w:p>
-    <w:p>
-      <w:pPr>
-        <w:ind w:firstLine="0"/>
-        <w:jc w:val="left"/>
-        <w:rPr>
-          <w:sz w:val="24"/>
-          <w:szCs w:val="20"/>
-          <w:lang w:val="ru-BY"/>
-        </w:rPr>
-      </w:pPr>
-      <w:r>
-        <w:rPr>
-          <w:sz w:val="24"/>
-          <w:szCs w:val="20"/>
-          <w:lang w:val="ru-BY"/>
-        </w:rPr>
-        <w:t xml:space="preserve">    </w:t>
-      </w:r>
-      <w:proofErr w:type="spellStart"/>
-      <w:r>
-        <w:rPr>
-          <w:sz w:val="24"/>
-          <w:szCs w:val="20"/>
-          <w:lang w:val="ru-BY"/>
-        </w:rPr>
-        <w:t>validate_initial_gamma</w:t>
-      </w:r>
-      <w:proofErr w:type="spellEnd"/>
-      <w:r>
-        <w:rPr>
-          <w:sz w:val="24"/>
-          <w:szCs w:val="20"/>
-          <w:lang w:val="ru-BY"/>
-        </w:rPr>
-        <w:t>(</w:t>
-      </w:r>
-      <w:proofErr w:type="spellStart"/>
-      <w:r>
-        <w:rPr>
-          <w:sz w:val="24"/>
-          <w:szCs w:val="20"/>
-          <w:lang w:val="ru-BY"/>
-        </w:rPr>
-        <w:t>initial_gamma</w:t>
-      </w:r>
-      <w:proofErr w:type="spellEnd"/>
-      <w:r>
-        <w:rPr>
-          <w:sz w:val="24"/>
-          <w:szCs w:val="20"/>
-          <w:lang w:val="ru-BY"/>
-        </w:rPr>
-        <w:t xml:space="preserve">); // </w:t>
-      </w:r>
-      <w:proofErr w:type="spellStart"/>
-      <w:r>
-        <w:rPr>
-          <w:sz w:val="24"/>
-          <w:szCs w:val="20"/>
-          <w:lang w:val="ru-BY"/>
-        </w:rPr>
-        <w:t>throws</w:t>
-      </w:r>
-      <w:proofErr w:type="spellEnd"/>
-      <w:r>
-        <w:rPr>
-          <w:sz w:val="24"/>
-          <w:szCs w:val="20"/>
-          <w:lang w:val="ru-BY"/>
-        </w:rPr>
-        <w:t xml:space="preserve"> </w:t>
-      </w:r>
-      <w:proofErr w:type="spellStart"/>
-      <w:r>
-        <w:rPr>
-          <w:sz w:val="24"/>
-          <w:szCs w:val="20"/>
-          <w:lang w:val="ru-BY"/>
-        </w:rPr>
-        <w:t>if</w:t>
-      </w:r>
-      <w:proofErr w:type="spellEnd"/>
-      <w:r>
-        <w:rPr>
-          <w:sz w:val="24"/>
-          <w:szCs w:val="20"/>
-          <w:lang w:val="ru-BY"/>
-        </w:rPr>
-        <w:t xml:space="preserve"> </w:t>
-      </w:r>
-      <w:proofErr w:type="spellStart"/>
-      <w:r>
-        <w:rPr>
-          <w:sz w:val="24"/>
-          <w:szCs w:val="20"/>
-          <w:lang w:val="ru-BY"/>
-        </w:rPr>
-        <w:t>gamma</w:t>
-      </w:r>
-      <w:proofErr w:type="spellEnd"/>
-      <w:r>
-        <w:rPr>
-          <w:sz w:val="24"/>
-          <w:szCs w:val="20"/>
-          <w:lang w:val="ru-BY"/>
-        </w:rPr>
-        <w:t xml:space="preserve"> </w:t>
-      </w:r>
-      <w:proofErr w:type="spellStart"/>
-      <w:r>
-        <w:rPr>
-          <w:sz w:val="24"/>
-          <w:szCs w:val="20"/>
-          <w:lang w:val="ru-BY"/>
-        </w:rPr>
-        <w:t>length</w:t>
-      </w:r>
-      <w:proofErr w:type="spellEnd"/>
-      <w:r>
-        <w:rPr>
-          <w:sz w:val="24"/>
-          <w:szCs w:val="20"/>
-          <w:lang w:val="ru-BY"/>
-        </w:rPr>
-        <w:t xml:space="preserve"> </w:t>
-      </w:r>
-      <w:proofErr w:type="spellStart"/>
-      <w:r>
-        <w:rPr>
-          <w:sz w:val="24"/>
-          <w:szCs w:val="20"/>
-          <w:lang w:val="ru-BY"/>
-        </w:rPr>
-        <w:t>is</w:t>
-      </w:r>
-      <w:proofErr w:type="spellEnd"/>
-      <w:r>
-        <w:rPr>
-          <w:sz w:val="24"/>
-          <w:szCs w:val="20"/>
-          <w:lang w:val="ru-BY"/>
-        </w:rPr>
-        <w:t xml:space="preserve"> </w:t>
-      </w:r>
-      <w:proofErr w:type="spellStart"/>
-      <w:r>
-        <w:rPr>
-          <w:sz w:val="24"/>
-          <w:szCs w:val="20"/>
-          <w:lang w:val="ru-BY"/>
-        </w:rPr>
-        <w:t>not</w:t>
-      </w:r>
-      <w:proofErr w:type="spellEnd"/>
-      <w:r>
-        <w:rPr>
-          <w:sz w:val="24"/>
-          <w:szCs w:val="20"/>
-          <w:lang w:val="ru-BY"/>
-        </w:rPr>
-        <w:t xml:space="preserve"> 8</w:t>
-      </w:r>
-    </w:p>
-    <w:p>
-      <w:pPr>
-        <w:ind w:firstLine="0"/>
-        <w:jc w:val="left"/>
-        <w:rPr>
-          <w:sz w:val="24"/>
-          <w:szCs w:val="20"/>
-          <w:lang w:val="ru-BY"/>
-        </w:rPr>
-      </w:pPr>
-    </w:p>
-    <w:p>
-      <w:pPr>
-        <w:ind w:firstLine="0"/>
-        <w:jc w:val="left"/>
-        <w:rPr>
-          <w:sz w:val="24"/>
-          <w:szCs w:val="20"/>
-          <w:lang w:val="ru-BY"/>
-        </w:rPr>
-      </w:pPr>
-      <w:r>
-        <w:rPr>
-          <w:sz w:val="24"/>
-          <w:szCs w:val="20"/>
-          <w:lang w:val="ru-BY"/>
-        </w:rPr>
-        <w:t xml:space="preserve">    </w:t>
-      </w:r>
-      <w:proofErr w:type="spellStart"/>
-      <w:r>
-        <w:rPr>
-          <w:sz w:val="24"/>
-          <w:szCs w:val="20"/>
-          <w:lang w:val="ru-BY"/>
-        </w:rPr>
-        <w:t>std</w:t>
-      </w:r>
-      <w:proofErr w:type="spellEnd"/>
-      <w:r>
-        <w:rPr>
-          <w:sz w:val="24"/>
-          <w:szCs w:val="20"/>
-          <w:lang w:val="ru-BY"/>
-        </w:rPr>
-        <w:t>::</w:t>
-      </w:r>
-      <w:proofErr w:type="spellStart"/>
-      <w:r>
-        <w:rPr>
-          <w:sz w:val="24"/>
-          <w:szCs w:val="20"/>
-          <w:lang w:val="ru-BY"/>
-        </w:rPr>
-        <w:t>vector</w:t>
-      </w:r>
-      <w:proofErr w:type="spellEnd"/>
-      <w:r>
-        <w:rPr>
-          <w:sz w:val="24"/>
-          <w:szCs w:val="20"/>
-          <w:lang w:val="ru-BY"/>
-        </w:rPr>
-        <w:t>&lt;</w:t>
-      </w:r>
-      <w:proofErr w:type="spellStart"/>
-      <w:r>
-        <w:rPr>
-          <w:sz w:val="24"/>
-          <w:szCs w:val="20"/>
-          <w:lang w:val="ru-BY"/>
-        </w:rPr>
-        <w:t>std</w:t>
-      </w:r>
-      <w:proofErr w:type="spellEnd"/>
-      <w:r>
-        <w:rPr>
-          <w:sz w:val="24"/>
-          <w:szCs w:val="20"/>
-          <w:lang w:val="ru-BY"/>
-        </w:rPr>
-        <w:t>::</w:t>
-      </w:r>
-      <w:proofErr w:type="spellStart"/>
-      <w:r>
-        <w:rPr>
-          <w:sz w:val="24"/>
-          <w:szCs w:val="20"/>
-          <w:lang w:val="ru-BY"/>
-        </w:rPr>
-        <w:t>vector</w:t>
-      </w:r>
-      <w:proofErr w:type="spellEnd"/>
-      <w:r>
-        <w:rPr>
-          <w:sz w:val="24"/>
-          <w:szCs w:val="20"/>
-          <w:lang w:val="ru-BY"/>
-        </w:rPr>
-        <w:t xml:space="preserve">&lt;uint8_t&gt;&gt; </w:t>
-      </w:r>
-      <w:proofErr w:type="spellStart"/>
-      <w:r>
-        <w:rPr>
-          <w:sz w:val="24"/>
-          <w:szCs w:val="20"/>
-          <w:lang w:val="ru-BY"/>
-        </w:rPr>
-        <w:t>blocks</w:t>
-      </w:r>
-      <w:proofErr w:type="spellEnd"/>
-      <w:r>
-        <w:rPr>
-          <w:sz w:val="24"/>
-          <w:szCs w:val="20"/>
-          <w:lang w:val="ru-BY"/>
-        </w:rPr>
-        <w:t>{</w:t>
-      </w:r>
-      <w:proofErr w:type="spellStart"/>
-      <w:r>
-        <w:rPr>
-          <w:sz w:val="24"/>
-          <w:szCs w:val="20"/>
-          <w:lang w:val="ru-BY"/>
-        </w:rPr>
-        <w:t>split_vector_on_blocks</w:t>
-      </w:r>
-      <w:proofErr w:type="spellEnd"/>
-      <w:r>
-        <w:rPr>
-          <w:sz w:val="24"/>
-          <w:szCs w:val="20"/>
-          <w:lang w:val="ru-BY"/>
-        </w:rPr>
-        <w:t>(</w:t>
-      </w:r>
-      <w:proofErr w:type="spellStart"/>
-      <w:r>
-        <w:rPr>
-          <w:sz w:val="24"/>
-          <w:szCs w:val="20"/>
-          <w:lang w:val="ru-BY"/>
-        </w:rPr>
-        <w:t>open_text</w:t>
-      </w:r>
-      <w:proofErr w:type="spellEnd"/>
-      <w:r>
-        <w:rPr>
-          <w:sz w:val="24"/>
-          <w:szCs w:val="20"/>
-          <w:lang w:val="ru-BY"/>
-        </w:rPr>
-        <w:t>, 8)};</w:t>
-      </w:r>
-    </w:p>
-    <w:p>
-      <w:pPr>
-        <w:ind w:firstLine="0"/>
-        <w:jc w:val="left"/>
-        <w:rPr>
-          <w:sz w:val="24"/>
-          <w:szCs w:val="20"/>
-          <w:lang w:val="ru-BY"/>
-        </w:rPr>
-      </w:pPr>
-    </w:p>
-    <w:p>
-      <w:pPr>
-        <w:ind w:firstLine="0"/>
-        <w:jc w:val="left"/>
-        <w:rPr>
-          <w:sz w:val="24"/>
-          <w:szCs w:val="20"/>
-          <w:lang w:val="ru-BY"/>
-        </w:rPr>
-      </w:pPr>
-      <w:r>
-        <w:rPr>
-          <w:sz w:val="24"/>
-          <w:szCs w:val="20"/>
-          <w:lang w:val="ru-BY"/>
-        </w:rPr>
-        <w:t xml:space="preserve">    </w:t>
-      </w:r>
-      <w:proofErr w:type="spellStart"/>
-      <w:r>
-        <w:rPr>
-          <w:sz w:val="24"/>
-          <w:szCs w:val="20"/>
-          <w:lang w:val="ru-BY"/>
-        </w:rPr>
-        <w:t>std</w:t>
-      </w:r>
-      <w:proofErr w:type="spellEnd"/>
-      <w:r>
-        <w:rPr>
-          <w:sz w:val="24"/>
-          <w:szCs w:val="20"/>
-          <w:lang w:val="ru-BY"/>
-        </w:rPr>
-        <w:t>::</w:t>
-      </w:r>
-      <w:proofErr w:type="spellStart"/>
-      <w:r>
-        <w:rPr>
-          <w:sz w:val="24"/>
-          <w:szCs w:val="20"/>
-          <w:lang w:val="ru-BY"/>
-        </w:rPr>
-        <w:t>vector</w:t>
-      </w:r>
-      <w:proofErr w:type="spellEnd"/>
-      <w:r>
-        <w:rPr>
-          <w:sz w:val="24"/>
-          <w:szCs w:val="20"/>
-          <w:lang w:val="ru-BY"/>
-        </w:rPr>
-        <w:t xml:space="preserve">&lt;uint32_t&gt; </w:t>
-      </w:r>
-      <w:proofErr w:type="spellStart"/>
-      <w:r>
-        <w:rPr>
-          <w:sz w:val="24"/>
-          <w:szCs w:val="20"/>
-          <w:lang w:val="ru-BY"/>
-        </w:rPr>
-        <w:t>sub_keys</w:t>
-      </w:r>
-      <w:proofErr w:type="spellEnd"/>
-      <w:r>
-        <w:rPr>
-          <w:sz w:val="24"/>
-          <w:szCs w:val="20"/>
-          <w:lang w:val="ru-BY"/>
-        </w:rPr>
-        <w:t>{get_uint32_subkeys(</w:t>
-      </w:r>
-      <w:proofErr w:type="spellStart"/>
-      <w:r>
-        <w:rPr>
-          <w:sz w:val="24"/>
-          <w:szCs w:val="20"/>
-          <w:lang w:val="ru-BY"/>
-        </w:rPr>
-        <w:t>key</w:t>
-      </w:r>
-      <w:proofErr w:type="spellEnd"/>
-      <w:r>
-        <w:rPr>
-          <w:sz w:val="24"/>
-          <w:szCs w:val="20"/>
-          <w:lang w:val="ru-BY"/>
-        </w:rPr>
-        <w:t>)};</w:t>
-      </w:r>
-    </w:p>
-    <w:p>
-      <w:pPr>
-        <w:ind w:firstLine="0"/>
-        <w:jc w:val="left"/>
-        <w:rPr>
-          <w:sz w:val="24"/>
-          <w:szCs w:val="20"/>
-          <w:lang w:val="ru-BY"/>
-        </w:rPr>
-      </w:pPr>
-    </w:p>
-    <w:p>
-      <w:pPr>
-        <w:ind w:firstLine="0"/>
-        <w:jc w:val="left"/>
-        <w:rPr>
-          <w:sz w:val="24"/>
-          <w:szCs w:val="20"/>
-          <w:lang w:val="ru-BY"/>
-        </w:rPr>
-      </w:pPr>
-      <w:r>
-        <w:rPr>
-          <w:sz w:val="24"/>
-          <w:szCs w:val="20"/>
-          <w:lang w:val="ru-BY"/>
-        </w:rPr>
-        <w:t xml:space="preserve">    </w:t>
-      </w:r>
-      <w:proofErr w:type="spellStart"/>
-      <w:r>
-        <w:rPr>
-          <w:sz w:val="24"/>
-          <w:szCs w:val="20"/>
-          <w:lang w:val="ru-BY"/>
-        </w:rPr>
-        <w:t>std</w:t>
-      </w:r>
-      <w:proofErr w:type="spellEnd"/>
-      <w:r>
-        <w:rPr>
-          <w:sz w:val="24"/>
-          <w:szCs w:val="20"/>
-          <w:lang w:val="ru-BY"/>
-        </w:rPr>
-        <w:t>::</w:t>
-      </w:r>
-      <w:proofErr w:type="spellStart"/>
-      <w:r>
-        <w:rPr>
-          <w:sz w:val="24"/>
-          <w:szCs w:val="20"/>
-          <w:lang w:val="ru-BY"/>
-        </w:rPr>
-        <w:t>vector</w:t>
-      </w:r>
-      <w:proofErr w:type="spellEnd"/>
-      <w:r>
-        <w:rPr>
-          <w:sz w:val="24"/>
-          <w:szCs w:val="20"/>
-          <w:lang w:val="ru-BY"/>
-        </w:rPr>
-        <w:t xml:space="preserve">&lt;uint8_t&gt; </w:t>
-      </w:r>
-      <w:proofErr w:type="spellStart"/>
-      <w:r>
-        <w:rPr>
-          <w:sz w:val="24"/>
-          <w:szCs w:val="20"/>
-          <w:lang w:val="ru-BY"/>
-        </w:rPr>
-        <w:t>response</w:t>
-      </w:r>
-      <w:proofErr w:type="spellEnd"/>
-      <w:r>
-        <w:rPr>
-          <w:sz w:val="24"/>
-          <w:szCs w:val="20"/>
-          <w:lang w:val="ru-BY"/>
-        </w:rPr>
-        <w:t xml:space="preserve">{}; // </w:t>
-      </w:r>
-      <w:proofErr w:type="spellStart"/>
-      <w:r>
-        <w:rPr>
-          <w:sz w:val="24"/>
-          <w:szCs w:val="20"/>
-          <w:lang w:val="ru-BY"/>
-        </w:rPr>
-        <w:t>result</w:t>
-      </w:r>
-      <w:proofErr w:type="spellEnd"/>
-    </w:p>
-    <w:p>
-      <w:pPr>
-        <w:ind w:firstLine="0"/>
-        <w:jc w:val="left"/>
-        <w:rPr>
-          <w:sz w:val="24"/>
-          <w:szCs w:val="20"/>
-          <w:lang w:val="ru-BY"/>
-        </w:rPr>
-      </w:pPr>
-      <w:r>
-        <w:rPr>
-          <w:sz w:val="24"/>
-          <w:szCs w:val="20"/>
-          <w:lang w:val="ru-BY"/>
-        </w:rPr>
-        <w:t xml:space="preserve">    </w:t>
-      </w:r>
-      <w:proofErr w:type="spellStart"/>
-      <w:r>
-        <w:rPr>
-          <w:sz w:val="24"/>
-          <w:szCs w:val="20"/>
-          <w:lang w:val="ru-BY"/>
-        </w:rPr>
-        <w:t>std</w:t>
-      </w:r>
-      <w:proofErr w:type="spellEnd"/>
-      <w:r>
-        <w:rPr>
-          <w:sz w:val="24"/>
-          <w:szCs w:val="20"/>
-          <w:lang w:val="ru-BY"/>
-        </w:rPr>
-        <w:t>::</w:t>
-      </w:r>
-      <w:proofErr w:type="spellStart"/>
-      <w:r>
-        <w:rPr>
-          <w:sz w:val="24"/>
-          <w:szCs w:val="20"/>
-          <w:lang w:val="ru-BY"/>
-        </w:rPr>
-        <w:t>vector</w:t>
-      </w:r>
-      <w:proofErr w:type="spellEnd"/>
-      <w:r>
-        <w:rPr>
-          <w:sz w:val="24"/>
-          <w:szCs w:val="20"/>
-          <w:lang w:val="ru-BY"/>
-        </w:rPr>
-        <w:t xml:space="preserve">&lt;uint8_t&gt; </w:t>
-      </w:r>
-      <w:proofErr w:type="spellStart"/>
-      <w:r>
-        <w:rPr>
-          <w:sz w:val="24"/>
-          <w:szCs w:val="20"/>
-          <w:lang w:val="ru-BY"/>
-        </w:rPr>
-        <w:t>gamma</w:t>
-      </w:r>
-      <w:proofErr w:type="spellEnd"/>
-      <w:r>
-        <w:rPr>
-          <w:sz w:val="24"/>
-          <w:szCs w:val="20"/>
-          <w:lang w:val="ru-BY"/>
-        </w:rPr>
-        <w:t>(</w:t>
-      </w:r>
-      <w:proofErr w:type="spellStart"/>
-      <w:r>
-        <w:rPr>
-          <w:sz w:val="24"/>
-          <w:szCs w:val="20"/>
-          <w:lang w:val="ru-BY"/>
-        </w:rPr>
-        <w:t>std</w:t>
-      </w:r>
-      <w:proofErr w:type="spellEnd"/>
-      <w:r>
-        <w:rPr>
-          <w:sz w:val="24"/>
-          <w:szCs w:val="20"/>
-          <w:lang w:val="ru-BY"/>
-        </w:rPr>
-        <w:t>::</w:t>
-      </w:r>
-      <w:proofErr w:type="spellStart"/>
-      <w:r>
-        <w:rPr>
-          <w:sz w:val="24"/>
-          <w:szCs w:val="20"/>
-          <w:lang w:val="ru-BY"/>
-        </w:rPr>
-        <w:t>cbegin</w:t>
-      </w:r>
-      <w:proofErr w:type="spellEnd"/>
-      <w:r>
-        <w:rPr>
-          <w:sz w:val="24"/>
-          <w:szCs w:val="20"/>
-          <w:lang w:val="ru-BY"/>
-        </w:rPr>
-        <w:t>(</w:t>
-      </w:r>
-      <w:proofErr w:type="spellStart"/>
-      <w:r>
-        <w:rPr>
-          <w:sz w:val="24"/>
-          <w:szCs w:val="20"/>
-          <w:lang w:val="ru-BY"/>
-        </w:rPr>
-        <w:t>initial_gamma</w:t>
-      </w:r>
-      <w:proofErr w:type="spellEnd"/>
-      <w:r>
-        <w:rPr>
-          <w:sz w:val="24"/>
-          <w:szCs w:val="20"/>
-          <w:lang w:val="ru-BY"/>
-        </w:rPr>
-        <w:t xml:space="preserve">), </w:t>
-      </w:r>
-      <w:proofErr w:type="spellStart"/>
-      <w:r>
-        <w:rPr>
-          <w:sz w:val="24"/>
-          <w:szCs w:val="20"/>
-          <w:lang w:val="ru-BY"/>
-        </w:rPr>
-        <w:t>std</w:t>
-      </w:r>
-      <w:proofErr w:type="spellEnd"/>
-      <w:r>
-        <w:rPr>
-          <w:sz w:val="24"/>
-          <w:szCs w:val="20"/>
-          <w:lang w:val="ru-BY"/>
-        </w:rPr>
-        <w:t>::</w:t>
-      </w:r>
-      <w:proofErr w:type="spellStart"/>
-      <w:r>
-        <w:rPr>
-          <w:sz w:val="24"/>
-          <w:szCs w:val="20"/>
-          <w:lang w:val="ru-BY"/>
-        </w:rPr>
-        <w:t>cend</w:t>
-      </w:r>
-      <w:proofErr w:type="spellEnd"/>
-      <w:r>
-        <w:rPr>
-          <w:sz w:val="24"/>
-          <w:szCs w:val="20"/>
-          <w:lang w:val="ru-BY"/>
-        </w:rPr>
-        <w:t>(</w:t>
-      </w:r>
-      <w:proofErr w:type="spellStart"/>
-      <w:r>
-        <w:rPr>
-          <w:sz w:val="24"/>
-          <w:szCs w:val="20"/>
-          <w:lang w:val="ru-BY"/>
-        </w:rPr>
-        <w:t>initial_gamma</w:t>
-      </w:r>
-      <w:proofErr w:type="spellEnd"/>
-      <w:r>
-        <w:rPr>
-          <w:sz w:val="24"/>
-          <w:szCs w:val="20"/>
-          <w:lang w:val="ru-BY"/>
-        </w:rPr>
-        <w:t>));</w:t>
-      </w:r>
-    </w:p>
-    <w:p>
-      <w:pPr>
-        <w:ind w:firstLine="0"/>
-        <w:jc w:val="left"/>
-        <w:rPr>
-          <w:sz w:val="24"/>
-          <w:szCs w:val="20"/>
-          <w:lang w:val="ru-BY"/>
-        </w:rPr>
-      </w:pPr>
-    </w:p>
-    <w:p>
-      <w:pPr>
-        <w:ind w:firstLine="0"/>
-        <w:jc w:val="left"/>
-        <w:rPr>
-          <w:sz w:val="24"/>
-          <w:szCs w:val="20"/>
-          <w:lang w:val="ru-BY"/>
-        </w:rPr>
-      </w:pPr>
-      <w:r>
-        <w:rPr>
-          <w:sz w:val="24"/>
-          <w:szCs w:val="20"/>
-          <w:lang w:val="ru-BY"/>
-        </w:rPr>
-        <w:t xml:space="preserve">    </w:t>
-      </w:r>
-      <w:proofErr w:type="spellStart"/>
-      <w:r>
-        <w:rPr>
-          <w:sz w:val="24"/>
-          <w:szCs w:val="20"/>
-          <w:lang w:val="ru-BY"/>
-        </w:rPr>
-        <w:t>for</w:t>
-      </w:r>
-      <w:proofErr w:type="spellEnd"/>
-      <w:r>
-        <w:rPr>
-          <w:sz w:val="24"/>
-          <w:szCs w:val="20"/>
-          <w:lang w:val="ru-BY"/>
-        </w:rPr>
-        <w:t xml:space="preserve"> (</w:t>
-      </w:r>
-      <w:proofErr w:type="spellStart"/>
-      <w:r>
-        <w:rPr>
-          <w:sz w:val="24"/>
-          <w:szCs w:val="20"/>
-          <w:lang w:val="ru-BY"/>
-        </w:rPr>
-        <w:t>const</w:t>
-      </w:r>
-      <w:proofErr w:type="spellEnd"/>
-      <w:r>
-        <w:rPr>
-          <w:sz w:val="24"/>
-          <w:szCs w:val="20"/>
-          <w:lang w:val="ru-BY"/>
-        </w:rPr>
-        <w:t xml:space="preserve"> </w:t>
-      </w:r>
-      <w:proofErr w:type="spellStart"/>
-      <w:r>
-        <w:rPr>
-          <w:sz w:val="24"/>
-          <w:szCs w:val="20"/>
-          <w:lang w:val="ru-BY"/>
-        </w:rPr>
-        <w:t>auto</w:t>
-      </w:r>
-      <w:proofErr w:type="spellEnd"/>
-      <w:r>
-        <w:rPr>
-          <w:sz w:val="24"/>
-          <w:szCs w:val="20"/>
-          <w:lang w:val="ru-BY"/>
-        </w:rPr>
-        <w:t xml:space="preserve"> &amp;</w:t>
-      </w:r>
-      <w:proofErr w:type="spellStart"/>
-      <w:r>
-        <w:rPr>
-          <w:sz w:val="24"/>
-          <w:szCs w:val="20"/>
-          <w:lang w:val="ru-BY"/>
-        </w:rPr>
-        <w:t>block</w:t>
-      </w:r>
-      <w:proofErr w:type="spellEnd"/>
-      <w:r>
-        <w:rPr>
-          <w:sz w:val="24"/>
-          <w:szCs w:val="20"/>
-          <w:lang w:val="ru-BY"/>
-        </w:rPr>
-        <w:t xml:space="preserve"> : </w:t>
-      </w:r>
-      <w:proofErr w:type="spellStart"/>
-      <w:r>
-        <w:rPr>
-          <w:sz w:val="24"/>
-          <w:szCs w:val="20"/>
-          <w:lang w:val="ru-BY"/>
-        </w:rPr>
-        <w:t>blocks</w:t>
-      </w:r>
-      <w:proofErr w:type="spellEnd"/>
-      <w:r>
-        <w:rPr>
-          <w:sz w:val="24"/>
-          <w:szCs w:val="20"/>
-          <w:lang w:val="ru-BY"/>
-        </w:rPr>
-        <w:t>)</w:t>
-      </w:r>
-    </w:p>
-    <w:p>
-      <w:pPr>
-        <w:ind w:firstLine="0"/>
-        <w:jc w:val="left"/>
-        <w:rPr>
-          <w:sz w:val="24"/>
-          <w:szCs w:val="20"/>
-          <w:lang w:val="ru-BY"/>
-        </w:rPr>
-      </w:pPr>
-      <w:r>
-        <w:rPr>
-          <w:sz w:val="24"/>
-          <w:szCs w:val="20"/>
-          <w:lang w:val="ru-BY"/>
-        </w:rPr>
-        <w:t xml:space="preserve">    {</w:t>
-      </w:r>
-    </w:p>
-    <w:p>
-      <w:pPr>
-        <w:ind w:firstLine="0"/>
-        <w:jc w:val="left"/>
-        <w:rPr>
-          <w:sz w:val="24"/>
-          <w:szCs w:val="20"/>
-          <w:lang w:val="ru-BY"/>
-        </w:rPr>
-      </w:pPr>
-      <w:r>
-        <w:rPr>
-          <w:sz w:val="24"/>
-          <w:szCs w:val="20"/>
-          <w:lang w:val="ru-BY"/>
-        </w:rPr>
-        <w:t xml:space="preserve">        </w:t>
-      </w:r>
-      <w:proofErr w:type="spellStart"/>
-      <w:r>
-        <w:rPr>
-          <w:sz w:val="24"/>
-          <w:szCs w:val="20"/>
-          <w:lang w:val="ru-BY"/>
-        </w:rPr>
-        <w:t>std</w:t>
-      </w:r>
-      <w:proofErr w:type="spellEnd"/>
-      <w:r>
-        <w:rPr>
-          <w:sz w:val="24"/>
-          <w:szCs w:val="20"/>
-          <w:lang w:val="ru-BY"/>
-        </w:rPr>
-        <w:t>::</w:t>
-      </w:r>
-      <w:proofErr w:type="spellStart"/>
-      <w:r>
-        <w:rPr>
-          <w:sz w:val="24"/>
-          <w:szCs w:val="20"/>
-          <w:lang w:val="ru-BY"/>
-        </w:rPr>
-        <w:t>vector</w:t>
-      </w:r>
-      <w:proofErr w:type="spellEnd"/>
-      <w:r>
-        <w:rPr>
-          <w:sz w:val="24"/>
-          <w:szCs w:val="20"/>
-          <w:lang w:val="ru-BY"/>
-        </w:rPr>
-        <w:t xml:space="preserve">&lt;uint8_t&gt; </w:t>
-      </w:r>
-      <w:proofErr w:type="spellStart"/>
-      <w:r>
-        <w:rPr>
-          <w:sz w:val="24"/>
-          <w:szCs w:val="20"/>
-          <w:lang w:val="ru-BY"/>
-        </w:rPr>
-        <w:t>crypted_gamma</w:t>
-      </w:r>
-      <w:proofErr w:type="spellEnd"/>
-      <w:r>
-        <w:rPr>
-          <w:sz w:val="24"/>
-          <w:szCs w:val="20"/>
-          <w:lang w:val="ru-BY"/>
-        </w:rPr>
-        <w:t>{</w:t>
-      </w:r>
-      <w:proofErr w:type="spellStart"/>
-      <w:r>
-        <w:rPr>
-          <w:sz w:val="24"/>
-          <w:szCs w:val="20"/>
-          <w:lang w:val="ru-BY"/>
-        </w:rPr>
-        <w:t>crypt_block</w:t>
-      </w:r>
-      <w:proofErr w:type="spellEnd"/>
-      <w:r>
-        <w:rPr>
-          <w:sz w:val="24"/>
-          <w:szCs w:val="20"/>
-          <w:lang w:val="ru-BY"/>
-        </w:rPr>
-        <w:t>(</w:t>
-      </w:r>
-      <w:proofErr w:type="spellStart"/>
-      <w:r>
-        <w:rPr>
-          <w:sz w:val="24"/>
-          <w:szCs w:val="20"/>
-          <w:lang w:val="ru-BY"/>
-        </w:rPr>
-        <w:t>gamma</w:t>
-      </w:r>
-      <w:proofErr w:type="spellEnd"/>
-      <w:r>
-        <w:rPr>
-          <w:sz w:val="24"/>
-          <w:szCs w:val="20"/>
-          <w:lang w:val="ru-BY"/>
-        </w:rPr>
-        <w:t xml:space="preserve">, </w:t>
-      </w:r>
-      <w:proofErr w:type="spellStart"/>
-      <w:r>
-        <w:rPr>
-          <w:sz w:val="24"/>
-          <w:szCs w:val="20"/>
-          <w:lang w:val="ru-BY"/>
-        </w:rPr>
-        <w:t>sub_keys</w:t>
-      </w:r>
-      <w:proofErr w:type="spellEnd"/>
-      <w:r>
-        <w:rPr>
-          <w:sz w:val="24"/>
-          <w:szCs w:val="20"/>
-          <w:lang w:val="ru-BY"/>
-        </w:rPr>
-        <w:t xml:space="preserve">, ACT_ENCRYPT)}; // </w:t>
-      </w:r>
-      <w:proofErr w:type="spellStart"/>
-      <w:r>
-        <w:rPr>
-          <w:sz w:val="24"/>
-          <w:szCs w:val="20"/>
-          <w:lang w:val="ru-BY"/>
-        </w:rPr>
-        <w:t>encrypt</w:t>
-      </w:r>
-      <w:proofErr w:type="spellEnd"/>
-      <w:r>
-        <w:rPr>
-          <w:sz w:val="24"/>
-          <w:szCs w:val="20"/>
-          <w:lang w:val="ru-BY"/>
-        </w:rPr>
-        <w:t xml:space="preserve"> </w:t>
-      </w:r>
-      <w:proofErr w:type="spellStart"/>
-      <w:r>
-        <w:rPr>
-          <w:sz w:val="24"/>
-          <w:szCs w:val="20"/>
-          <w:lang w:val="ru-BY"/>
-        </w:rPr>
-        <w:t>or</w:t>
-      </w:r>
-      <w:proofErr w:type="spellEnd"/>
-      <w:r>
-        <w:rPr>
-          <w:sz w:val="24"/>
-          <w:szCs w:val="20"/>
-          <w:lang w:val="ru-BY"/>
-        </w:rPr>
-        <w:t xml:space="preserve"> </w:t>
-      </w:r>
-      <w:proofErr w:type="spellStart"/>
-      <w:r>
-        <w:rPr>
-          <w:sz w:val="24"/>
-          <w:szCs w:val="20"/>
-          <w:lang w:val="ru-BY"/>
-        </w:rPr>
-        <w:t>decrypt</w:t>
-      </w:r>
-      <w:proofErr w:type="spellEnd"/>
-      <w:r>
-        <w:rPr>
-          <w:sz w:val="24"/>
-          <w:szCs w:val="20"/>
-          <w:lang w:val="ru-BY"/>
-        </w:rPr>
-        <w:t xml:space="preserve"> </w:t>
-      </w:r>
-      <w:proofErr w:type="spellStart"/>
-      <w:r>
-        <w:rPr>
-          <w:sz w:val="24"/>
-          <w:szCs w:val="20"/>
-          <w:lang w:val="ru-BY"/>
-        </w:rPr>
-        <w:t>gamma</w:t>
-      </w:r>
-      <w:proofErr w:type="spellEnd"/>
-    </w:p>
-    <w:p>
-      <w:pPr>
-        <w:ind w:firstLine="0"/>
-        <w:jc w:val="left"/>
-        <w:rPr>
-          <w:sz w:val="24"/>
-          <w:szCs w:val="20"/>
-          <w:lang w:val="ru-BY"/>
-        </w:rPr>
-      </w:pPr>
-      <w:r>
-        <w:rPr>
-          <w:sz w:val="24"/>
-          <w:szCs w:val="20"/>
-          <w:lang w:val="ru-BY"/>
-        </w:rPr>
-        <w:t xml:space="preserve">        </w:t>
-      </w:r>
-      <w:proofErr w:type="spellStart"/>
-      <w:r>
-        <w:rPr>
-          <w:sz w:val="24"/>
-          <w:szCs w:val="20"/>
-          <w:lang w:val="ru-BY"/>
-        </w:rPr>
-        <w:t>std</w:t>
-      </w:r>
-      <w:proofErr w:type="spellEnd"/>
-      <w:r>
-        <w:rPr>
-          <w:sz w:val="24"/>
-          <w:szCs w:val="20"/>
-          <w:lang w:val="ru-BY"/>
-        </w:rPr>
-        <w:t>::</w:t>
-      </w:r>
-      <w:proofErr w:type="spellStart"/>
-      <w:r>
-        <w:rPr>
-          <w:sz w:val="24"/>
-          <w:szCs w:val="20"/>
-          <w:lang w:val="ru-BY"/>
-        </w:rPr>
-        <w:t>vector</w:t>
-      </w:r>
-      <w:proofErr w:type="spellEnd"/>
-      <w:r>
-        <w:rPr>
-          <w:sz w:val="24"/>
-          <w:szCs w:val="20"/>
-          <w:lang w:val="ru-BY"/>
-        </w:rPr>
-        <w:t xml:space="preserve">&lt;uint8_t&gt; </w:t>
-      </w:r>
-      <w:proofErr w:type="spellStart"/>
-      <w:r>
-        <w:rPr>
-          <w:sz w:val="24"/>
-          <w:szCs w:val="20"/>
-          <w:lang w:val="ru-BY"/>
-        </w:rPr>
-        <w:t>crypted_gamma_xored_with_block</w:t>
-      </w:r>
-      <w:proofErr w:type="spellEnd"/>
-      <w:r>
-        <w:rPr>
-          <w:sz w:val="24"/>
-          <w:szCs w:val="20"/>
-          <w:lang w:val="ru-BY"/>
-        </w:rPr>
-        <w:t>{</w:t>
-      </w:r>
-      <w:proofErr w:type="spellStart"/>
-      <w:r>
-        <w:rPr>
-          <w:sz w:val="24"/>
-          <w:szCs w:val="20"/>
-          <w:lang w:val="ru-BY"/>
-        </w:rPr>
-        <w:t>apply_gamma</w:t>
-      </w:r>
-      <w:proofErr w:type="spellEnd"/>
-      <w:r>
-        <w:rPr>
-          <w:sz w:val="24"/>
-          <w:szCs w:val="20"/>
-          <w:lang w:val="ru-BY"/>
-        </w:rPr>
-        <w:t>(</w:t>
-      </w:r>
-      <w:proofErr w:type="spellStart"/>
-      <w:r>
-        <w:rPr>
-          <w:sz w:val="24"/>
-          <w:szCs w:val="20"/>
-          <w:lang w:val="ru-BY"/>
-        </w:rPr>
-        <w:t>block</w:t>
-      </w:r>
-      <w:proofErr w:type="spellEnd"/>
-      <w:r>
-        <w:rPr>
-          <w:sz w:val="24"/>
-          <w:szCs w:val="20"/>
-          <w:lang w:val="ru-BY"/>
-        </w:rPr>
-        <w:t xml:space="preserve">, </w:t>
-      </w:r>
-      <w:proofErr w:type="spellStart"/>
-      <w:r>
-        <w:rPr>
-          <w:sz w:val="24"/>
-          <w:szCs w:val="20"/>
-          <w:lang w:val="ru-BY"/>
-        </w:rPr>
-        <w:t>crypted_gamma</w:t>
-      </w:r>
-      <w:proofErr w:type="spellEnd"/>
-      <w:r>
-        <w:rPr>
-          <w:sz w:val="24"/>
-          <w:szCs w:val="20"/>
-          <w:lang w:val="ru-BY"/>
-        </w:rPr>
-        <w:t xml:space="preserve">)}; // </w:t>
-      </w:r>
-      <w:proofErr w:type="spellStart"/>
-      <w:r>
-        <w:rPr>
-          <w:sz w:val="24"/>
-          <w:szCs w:val="20"/>
-          <w:lang w:val="ru-BY"/>
-        </w:rPr>
-        <w:t>xor</w:t>
-      </w:r>
-      <w:proofErr w:type="spellEnd"/>
-      <w:r>
-        <w:rPr>
-          <w:sz w:val="24"/>
-          <w:szCs w:val="20"/>
-          <w:lang w:val="ru-BY"/>
-        </w:rPr>
-        <w:t xml:space="preserve"> </w:t>
-      </w:r>
-      <w:proofErr w:type="spellStart"/>
-      <w:r>
-        <w:rPr>
-          <w:sz w:val="24"/>
-          <w:szCs w:val="20"/>
-          <w:lang w:val="ru-BY"/>
-        </w:rPr>
-        <w:t>it</w:t>
-      </w:r>
-      <w:proofErr w:type="spellEnd"/>
-      <w:r>
-        <w:rPr>
-          <w:sz w:val="24"/>
-          <w:szCs w:val="20"/>
-          <w:lang w:val="ru-BY"/>
-        </w:rPr>
-        <w:t xml:space="preserve"> </w:t>
-      </w:r>
-      <w:proofErr w:type="spellStart"/>
-      <w:r>
-        <w:rPr>
-          <w:sz w:val="24"/>
-          <w:szCs w:val="20"/>
-          <w:lang w:val="ru-BY"/>
-        </w:rPr>
-        <w:t>with</w:t>
-      </w:r>
-      <w:proofErr w:type="spellEnd"/>
-      <w:r>
-        <w:rPr>
-          <w:sz w:val="24"/>
-          <w:szCs w:val="20"/>
-          <w:lang w:val="ru-BY"/>
-        </w:rPr>
-        <w:t xml:space="preserve"> </w:t>
-      </w:r>
-      <w:proofErr w:type="spellStart"/>
-      <w:r>
-        <w:rPr>
-          <w:sz w:val="24"/>
-          <w:szCs w:val="20"/>
-          <w:lang w:val="ru-BY"/>
-        </w:rPr>
-        <w:t>block</w:t>
-      </w:r>
-      <w:proofErr w:type="spellEnd"/>
-    </w:p>
-    <w:p>
-      <w:pPr>
-        <w:ind w:firstLine="0"/>
-        <w:jc w:val="left"/>
-        <w:rPr>
-          <w:sz w:val="24"/>
-          <w:szCs w:val="20"/>
-          <w:lang w:val="ru-BY"/>
-        </w:rPr>
-      </w:pPr>
-      <w:r>
-        <w:rPr>
-          <w:sz w:val="24"/>
-          <w:szCs w:val="20"/>
-          <w:lang w:val="ru-BY"/>
-        </w:rPr>
-        <w:t xml:space="preserve">        </w:t>
-      </w:r>
-      <w:proofErr w:type="spellStart"/>
-      <w:r>
-        <w:rPr>
-          <w:sz w:val="24"/>
-          <w:szCs w:val="20"/>
-          <w:lang w:val="ru-BY"/>
-        </w:rPr>
-        <w:t>gamma</w:t>
-      </w:r>
-      <w:proofErr w:type="spellEnd"/>
-      <w:r>
-        <w:rPr>
-          <w:sz w:val="24"/>
-          <w:szCs w:val="20"/>
-          <w:lang w:val="ru-BY"/>
-        </w:rPr>
-        <w:t xml:space="preserve"> = </w:t>
-      </w:r>
-      <w:proofErr w:type="spellStart"/>
-      <w:r>
-        <w:rPr>
-          <w:sz w:val="24"/>
-          <w:szCs w:val="20"/>
-          <w:lang w:val="ru-BY"/>
-        </w:rPr>
-        <w:t>slice_vector</w:t>
-      </w:r>
-      <w:proofErr w:type="spellEnd"/>
-      <w:r>
-        <w:rPr>
-          <w:sz w:val="24"/>
-          <w:szCs w:val="20"/>
-          <w:lang w:val="ru-BY"/>
-        </w:rPr>
-        <w:t>(</w:t>
-      </w:r>
-      <w:proofErr w:type="spellStart"/>
-      <w:r>
-        <w:rPr>
-          <w:sz w:val="24"/>
-          <w:szCs w:val="20"/>
-          <w:lang w:val="ru-BY"/>
-        </w:rPr>
-        <w:t>crypted_gamma_xored_with_block</w:t>
-      </w:r>
-      <w:proofErr w:type="spellEnd"/>
-      <w:r>
-        <w:rPr>
-          <w:sz w:val="24"/>
-          <w:szCs w:val="20"/>
-          <w:lang w:val="ru-BY"/>
-        </w:rPr>
-        <w:t xml:space="preserve">, 0, </w:t>
-      </w:r>
-      <w:proofErr w:type="spellStart"/>
-      <w:r>
-        <w:rPr>
-          <w:sz w:val="24"/>
-          <w:szCs w:val="20"/>
-          <w:lang w:val="ru-BY"/>
-        </w:rPr>
-        <w:t>crypted_gamma_xored_with_block.size</w:t>
-      </w:r>
-      <w:proofErr w:type="spellEnd"/>
-      <w:r>
-        <w:rPr>
-          <w:sz w:val="24"/>
-          <w:szCs w:val="20"/>
-          <w:lang w:val="ru-BY"/>
-        </w:rPr>
-        <w:t xml:space="preserve">()); // </w:t>
-      </w:r>
-      <w:proofErr w:type="spellStart"/>
-      <w:r>
-        <w:rPr>
-          <w:sz w:val="24"/>
-          <w:szCs w:val="20"/>
-          <w:lang w:val="ru-BY"/>
-        </w:rPr>
-        <w:t>override</w:t>
-      </w:r>
-      <w:proofErr w:type="spellEnd"/>
-      <w:r>
-        <w:rPr>
-          <w:sz w:val="24"/>
-          <w:szCs w:val="20"/>
-          <w:lang w:val="ru-BY"/>
-        </w:rPr>
-        <w:t xml:space="preserve"> </w:t>
-      </w:r>
-      <w:proofErr w:type="spellStart"/>
-      <w:r>
-        <w:rPr>
-          <w:sz w:val="24"/>
-          <w:szCs w:val="20"/>
-          <w:lang w:val="ru-BY"/>
-        </w:rPr>
-        <w:t>gamma</w:t>
-      </w:r>
-      <w:proofErr w:type="spellEnd"/>
-    </w:p>
-    <w:p>
-      <w:pPr>
-        <w:ind w:firstLine="0"/>
-        <w:jc w:val="left"/>
-        <w:rPr>
-          <w:sz w:val="24"/>
-          <w:szCs w:val="20"/>
-          <w:lang w:val="ru-BY"/>
-        </w:rPr>
-      </w:pPr>
-    </w:p>
-    <w:p>
-      <w:pPr>
-        <w:ind w:firstLine="0"/>
-        <w:jc w:val="left"/>
-        <w:rPr>
-          <w:sz w:val="24"/>
-          <w:szCs w:val="20"/>
-          <w:lang w:val="ru-BY"/>
-        </w:rPr>
-      </w:pPr>
-      <w:r>
-        <w:rPr>
-          <w:sz w:val="24"/>
-          <w:szCs w:val="20"/>
-          <w:lang w:val="ru-BY"/>
-        </w:rPr>
-        <w:t xml:space="preserve">        </w:t>
-      </w:r>
-      <w:proofErr w:type="spellStart"/>
-      <w:r>
-        <w:rPr>
-          <w:sz w:val="24"/>
-          <w:szCs w:val="20"/>
-          <w:lang w:val="ru-BY"/>
-        </w:rPr>
-        <w:t>for</w:t>
-      </w:r>
-      <w:proofErr w:type="spellEnd"/>
-      <w:r>
-        <w:rPr>
-          <w:sz w:val="24"/>
-          <w:szCs w:val="20"/>
-          <w:lang w:val="ru-BY"/>
-        </w:rPr>
-        <w:t xml:space="preserve"> (</w:t>
-      </w:r>
-      <w:proofErr w:type="spellStart"/>
-      <w:r>
-        <w:rPr>
-          <w:sz w:val="24"/>
-          <w:szCs w:val="20"/>
-          <w:lang w:val="ru-BY"/>
-        </w:rPr>
-        <w:t>const</w:t>
-      </w:r>
-      <w:proofErr w:type="spellEnd"/>
-      <w:r>
-        <w:rPr>
-          <w:sz w:val="24"/>
-          <w:szCs w:val="20"/>
-          <w:lang w:val="ru-BY"/>
-        </w:rPr>
-        <w:t xml:space="preserve"> </w:t>
-      </w:r>
-      <w:proofErr w:type="spellStart"/>
-      <w:r>
-        <w:rPr>
-          <w:sz w:val="24"/>
-          <w:szCs w:val="20"/>
-          <w:lang w:val="ru-BY"/>
-        </w:rPr>
-        <w:t>auto</w:t>
-      </w:r>
-      <w:proofErr w:type="spellEnd"/>
-      <w:r>
-        <w:rPr>
-          <w:sz w:val="24"/>
-          <w:szCs w:val="20"/>
-          <w:lang w:val="ru-BY"/>
-        </w:rPr>
-        <w:t xml:space="preserve"> &amp;</w:t>
-      </w:r>
-      <w:proofErr w:type="spellStart"/>
-      <w:r>
-        <w:rPr>
-          <w:sz w:val="24"/>
-          <w:szCs w:val="20"/>
-          <w:lang w:val="ru-BY"/>
-        </w:rPr>
-        <w:t>value</w:t>
-      </w:r>
-      <w:proofErr w:type="spellEnd"/>
-      <w:r>
-        <w:rPr>
-          <w:sz w:val="24"/>
-          <w:szCs w:val="20"/>
-          <w:lang w:val="ru-BY"/>
-        </w:rPr>
-        <w:t xml:space="preserve"> : </w:t>
-      </w:r>
-      <w:proofErr w:type="spellStart"/>
-      <w:r>
-        <w:rPr>
-          <w:sz w:val="24"/>
-          <w:szCs w:val="20"/>
-          <w:lang w:val="ru-BY"/>
-        </w:rPr>
-        <w:t>crypted_gamma_xored_with_block</w:t>
-      </w:r>
-      <w:proofErr w:type="spellEnd"/>
-      <w:r>
-        <w:rPr>
-          <w:sz w:val="24"/>
-          <w:szCs w:val="20"/>
-          <w:lang w:val="ru-BY"/>
-        </w:rPr>
-        <w:t>)</w:t>
-      </w:r>
-    </w:p>
-    <w:p>
-      <w:pPr>
-        <w:ind w:firstLine="0"/>
-        <w:jc w:val="left"/>
-        <w:rPr>
-          <w:sz w:val="24"/>
-          <w:szCs w:val="20"/>
-          <w:lang w:val="ru-BY"/>
-        </w:rPr>
-      </w:pPr>
-      <w:r>
-        <w:rPr>
-          <w:sz w:val="24"/>
-          <w:szCs w:val="20"/>
-          <w:lang w:val="ru-BY"/>
-        </w:rPr>
-        <w:t xml:space="preserve">        {</w:t>
-      </w:r>
-    </w:p>
-    <w:p>
-      <w:pPr>
-        <w:ind w:firstLine="0"/>
-        <w:jc w:val="left"/>
-        <w:rPr>
-          <w:sz w:val="24"/>
-          <w:szCs w:val="20"/>
-          <w:lang w:val="ru-BY"/>
-        </w:rPr>
-      </w:pPr>
-      <w:r>
-        <w:rPr>
-          <w:sz w:val="24"/>
-          <w:szCs w:val="20"/>
-          <w:lang w:val="ru-BY"/>
-        </w:rPr>
-        <w:t xml:space="preserve">            </w:t>
-      </w:r>
-      <w:proofErr w:type="spellStart"/>
-      <w:r>
-        <w:rPr>
-          <w:sz w:val="24"/>
-          <w:szCs w:val="20"/>
-          <w:lang w:val="ru-BY"/>
-        </w:rPr>
-        <w:t>response.push_back</w:t>
-      </w:r>
-      <w:proofErr w:type="spellEnd"/>
-      <w:r>
-        <w:rPr>
-          <w:sz w:val="24"/>
-          <w:szCs w:val="20"/>
-          <w:lang w:val="ru-BY"/>
-        </w:rPr>
-        <w:t>(</w:t>
-      </w:r>
-      <w:proofErr w:type="spellStart"/>
-      <w:r>
-        <w:rPr>
-          <w:sz w:val="24"/>
-          <w:szCs w:val="20"/>
-          <w:lang w:val="ru-BY"/>
-        </w:rPr>
-        <w:t>value</w:t>
-      </w:r>
-      <w:proofErr w:type="spellEnd"/>
-      <w:r>
-        <w:rPr>
-          <w:sz w:val="24"/>
-          <w:szCs w:val="20"/>
-          <w:lang w:val="ru-BY"/>
-        </w:rPr>
-        <w:t>);</w:t>
-      </w:r>
-    </w:p>
-    <w:p>
-      <w:pPr>
-        <w:ind w:firstLine="0"/>
-        <w:jc w:val="left"/>
-        <w:rPr>
-          <w:sz w:val="24"/>
-          <w:szCs w:val="20"/>
-          <w:lang w:val="ru-BY"/>
-        </w:rPr>
-      </w:pPr>
-      <w:r>
-        <w:rPr>
-          <w:sz w:val="24"/>
-          <w:szCs w:val="20"/>
-          <w:lang w:val="ru-BY"/>
-        </w:rPr>
-        <w:t xml:space="preserve">        }</w:t>
-      </w:r>
-    </w:p>
-    <w:p>
-      <w:pPr>
-        <w:ind w:firstLine="0"/>
-        <w:jc w:val="left"/>
-        <w:rPr>
-          <w:sz w:val="24"/>
-          <w:szCs w:val="20"/>
-          <w:lang w:val="ru-BY"/>
-        </w:rPr>
-      </w:pPr>
-      <w:r>
-        <w:rPr>
-          <w:sz w:val="24"/>
-          <w:szCs w:val="20"/>
-          <w:lang w:val="ru-BY"/>
-        </w:rPr>
-        <w:t xml:space="preserve">    }</w:t>
-      </w:r>
-    </w:p>
-    <w:p>
-      <w:pPr>
-        <w:ind w:firstLine="0"/>
-        <w:jc w:val="left"/>
-        <w:rPr>
-          <w:sz w:val="24"/>
-          <w:szCs w:val="20"/>
-          <w:lang w:val="ru-BY"/>
-        </w:rPr>
-      </w:pPr>
-    </w:p>
-    <w:p>
-      <w:pPr>
-        <w:ind w:firstLine="0"/>
-        <w:jc w:val="left"/>
-        <w:rPr>
-          <w:sz w:val="24"/>
-          <w:szCs w:val="20"/>
-          <w:lang w:val="ru-BY"/>
-        </w:rPr>
-      </w:pPr>
-      <w:r>
-        <w:rPr>
-          <w:sz w:val="24"/>
-          <w:szCs w:val="20"/>
-          <w:lang w:val="ru-BY"/>
-        </w:rPr>
-        <w:t xml:space="preserve">    </w:t>
-      </w:r>
-      <w:proofErr w:type="spellStart"/>
-      <w:r>
-        <w:rPr>
-          <w:sz w:val="24"/>
-          <w:szCs w:val="20"/>
-          <w:lang w:val="ru-BY"/>
-        </w:rPr>
-        <w:t>return</w:t>
-      </w:r>
-      <w:proofErr w:type="spellEnd"/>
-      <w:r>
-        <w:rPr>
-          <w:sz w:val="24"/>
-          <w:szCs w:val="20"/>
-          <w:lang w:val="ru-BY"/>
-        </w:rPr>
-        <w:t xml:space="preserve"> </w:t>
-      </w:r>
-      <w:proofErr w:type="spellStart"/>
-      <w:r>
-        <w:rPr>
-          <w:sz w:val="24"/>
-          <w:szCs w:val="20"/>
-          <w:lang w:val="ru-BY"/>
-        </w:rPr>
-        <w:t>response</w:t>
-      </w:r>
-      <w:proofErr w:type="spellEnd"/>
-      <w:r>
-        <w:rPr>
-          <w:sz w:val="24"/>
-          <w:szCs w:val="20"/>
-          <w:lang w:val="ru-BY"/>
-        </w:rPr>
-        <w:t>;</w:t>
+        <w:t xml:space="preserve">    return response;</w:t>
       </w:r>
     </w:p>
     <w:p>
@@ -11963,7 +10128,7 @@
 </file>
 
 <file path=customXml/itemProps1.xml><?xml version="1.0" encoding="utf-8"?>
-<ds:datastoreItem xmlns:ds="http://schemas.openxmlformats.org/officeDocument/2006/customXml" ds:itemID="{9F87D09C-6614-4FDE-A271-5831B1D9AD0A}">
+<ds:datastoreItem xmlns:ds="http://schemas.openxmlformats.org/officeDocument/2006/customXml" ds:itemID="{369A2DE3-78C1-46FF-9BFB-52FB30B9B0EB}">
   <ds:schemaRefs>
     <ds:schemaRef ds:uri="http://schemas.openxmlformats.org/officeDocument/2006/bibliography"/>
   </ds:schemaRefs>

</xml_diff>

<commit_message>
fix: report in LR1
</commit_message>
<xml_diff>
--- a/LR1/Отчёт.docx
+++ b/LR1/Отчёт.docx
@@ -123,8 +123,6 @@
         </w:rPr>
         <w:t>Методы защиты информации</w:t>
       </w:r>
-      <w:bookmarkStart w:id="0" w:name="_GoBack"/>
-      <w:bookmarkEnd w:id="0"/>
       <w:r>
         <w:rPr>
           <w:rFonts w:eastAsia="Times New Roman" w:cs="Times New Roman"/>
@@ -292,7 +290,16 @@
           <w:b/>
           <w:lang w:val="ru-BY"/>
         </w:rPr>
-        <w:t>Симметричная криптография. Стандарт шифрования ГОСТ 28147-89.</w:t>
+        <w:t>Симметричная криптография. Станд</w:t>
+      </w:r>
+      <w:bookmarkStart w:id="0" w:name="_GoBack"/>
+      <w:bookmarkEnd w:id="0"/>
+      <w:r>
+        <w:rPr>
+          <w:b/>
+          <w:lang w:val="ru-BY"/>
+        </w:rPr>
+        <w:t>арт шифрования ГОСТ 28147-89.</w:t>
       </w:r>
       <w:r>
         <w:rPr>
@@ -835,7 +842,7 @@
                 <w:noProof/>
                 <w:webHidden/>
               </w:rPr>
-              <w:t>3</w:t>
+              <w:t>4</w:t>
             </w:r>
             <w:r>
               <w:rPr>
@@ -903,7 +910,7 @@
               <w:rPr>
                 <w:webHidden/>
               </w:rPr>
-              <w:t>3</w:t>
+              <w:t>4</w:t>
             </w:r>
             <w:r>
               <w:rPr>
@@ -1053,7 +1060,7 @@
               <w:rPr>
                 <w:webHidden/>
               </w:rPr>
-              <w:t>4</w:t>
+              <w:t>5</w:t>
             </w:r>
             <w:r>
               <w:rPr>
@@ -1120,7 +1127,7 @@
                 <w:noProof/>
                 <w:webHidden/>
               </w:rPr>
-              <w:t>5</w:t>
+              <w:t>6</w:t>
             </w:r>
             <w:r>
               <w:rPr>
@@ -1188,7 +1195,7 @@
                 <w:noProof/>
                 <w:webHidden/>
               </w:rPr>
-              <w:t>5</w:t>
+              <w:t>7</w:t>
             </w:r>
             <w:r>
               <w:rPr>
@@ -1280,7 +1287,7 @@
                 <w:noProof/>
                 <w:webHidden/>
               </w:rPr>
-              <w:t>6</w:t>
+              <w:t>8</w:t>
             </w:r>
             <w:r>
               <w:rPr>
@@ -1318,8 +1325,28 @@
         </w:rPr>
       </w:pPr>
     </w:p>
-    <w:bookmarkStart w:id="1" w:name="_Toc121231666"/>
-    <w:bookmarkStart w:id="2" w:name="_Toc121231982"/>
+    <w:p>
+      <w:pPr>
+        <w:jc w:val="center"/>
+        <w:rPr>
+          <w:rFonts w:eastAsia="Times New Roman"/>
+          <w:b/>
+          <w:caps/>
+          <w:color w:val="000000" w:themeColor="text1"/>
+          <w:sz w:val="32"/>
+          <w:szCs w:val="40"/>
+          <w:lang w:val="ru-BY"/>
+        </w:rPr>
+      </w:pPr>
+      <w:bookmarkStart w:id="1" w:name="_Toc121231666"/>
+      <w:bookmarkStart w:id="2" w:name="_Toc121231982"/>
+      <w:r>
+        <w:rPr>
+          <w:lang w:val="ru-BY"/>
+        </w:rPr>
+        <w:br w:type="page"/>
+      </w:r>
+    </w:p>
     <w:p>
       <w:pPr>
         <w:pStyle w:val="Heading1"/>
@@ -1337,6 +1364,7 @@
           <w:noProof/>
           <w:lang w:val="ru-BY"/>
         </w:rPr>
+        <w:lastRenderedPageBreak/>
         <mc:AlternateContent>
           <mc:Choice Requires="wps">
             <w:drawing>
@@ -1617,7 +1645,7 @@
         <w:rPr>
           <w:lang w:val="ru-BY"/>
         </w:rPr>
-        <w:t>р</w:t>
+        <w:t>ы</w:t>
       </w:r>
       <w:r>
         <w:rPr>
@@ -1639,6 +1667,12 @@
           <w:lang w:val="ru-BY"/>
         </w:rPr>
       </w:pPr>
+      <w:r>
+        <w:rPr>
+          <w:lang w:val="ru-BY"/>
+        </w:rPr>
+        <w:br w:type="page"/>
+      </w:r>
     </w:p>
     <w:p>
       <w:pPr>
@@ -1656,6 +1690,7 @@
         <w:rPr>
           <w:lang w:val="ru-BY"/>
         </w:rPr>
+        <w:lastRenderedPageBreak/>
         <w:t>Краткие т</w:t>
       </w:r>
       <w:r>
@@ -1678,9 +1713,17 @@
         <w:rPr>
           <w:lang w:val="ru-BY"/>
         </w:rPr>
-        <w:t>1.1 Сеть Фейстеля</w:t>
+        <w:t xml:space="preserve">1.1 Сеть </w:t>
+      </w:r>
+      <w:proofErr w:type="spellStart"/>
+      <w:r>
+        <w:rPr>
+          <w:lang w:val="ru-BY"/>
+        </w:rPr>
+        <w:t>Фейстеля</w:t>
       </w:r>
       <w:bookmarkEnd w:id="11"/>
+      <w:proofErr w:type="spellEnd"/>
     </w:p>
     <w:p>
       <w:pPr>
@@ -1692,7 +1735,21 @@
         <w:rPr>
           <w:lang w:val="ru-BY"/>
         </w:rPr>
-        <w:t xml:space="preserve">Сеть Фейстеля, или конструкция </w:t>
+        <w:t xml:space="preserve">Сеть </w:t>
+      </w:r>
+      <w:proofErr w:type="spellStart"/>
+      <w:r>
+        <w:rPr>
+          <w:lang w:val="ru-BY"/>
+        </w:rPr>
+        <w:t>Фейстеля</w:t>
+      </w:r>
+      <w:proofErr w:type="spellEnd"/>
+      <w:r>
+        <w:rPr>
+          <w:lang w:val="ru-BY"/>
+        </w:rPr>
+        <w:t xml:space="preserve">, или конструкция </w:t>
       </w:r>
       <w:r>
         <w:rPr>
@@ -1704,7 +1761,21 @@
         <w:rPr>
           <w:lang w:val="ru-BY"/>
         </w:rPr>
-        <w:t xml:space="preserve"> один из методов построения блочных шифров. Сеть состоит из ячеек, называемых ячейками Фейстеля. На вход каждой ячейки поступают данные и ключ. На выходе каждой ячейки получают изменённые данные и изменённый ключ. Все ячейки однотипны, и говорят, что сеть представляет собой определённую многократно повторяющуюся (итерированную) структуру. Ключ выбирается в зависимости от алгоритма шифрования/расшифрования и меняется при переходе от одной ячейки к другой. При шифровании и расшифровании выполняются одни и те же операции; отличается только порядок ключей. </w:t>
+        <w:t xml:space="preserve"> один из методов построения блочных шифров. Сеть состоит из ячеек, называемых ячейками </w:t>
+      </w:r>
+      <w:proofErr w:type="spellStart"/>
+      <w:r>
+        <w:rPr>
+          <w:lang w:val="ru-BY"/>
+        </w:rPr>
+        <w:t>Фейстеля</w:t>
+      </w:r>
+      <w:proofErr w:type="spellEnd"/>
+      <w:r>
+        <w:rPr>
+          <w:lang w:val="ru-BY"/>
+        </w:rPr>
+        <w:t xml:space="preserve">. На вход каждой ячейки поступают данные и ключ. На выходе каждой ячейки получают изменённые данные и изменённый ключ. Все ячейки однотипны, и говорят, что сеть представляет собой определённую многократно повторяющуюся (итерированную) структуру. Ключ выбирается в зависимости от алгоритма шифрования/расшифрования и меняется при переходе от одной ячейки к другой. При шифровании и расшифровании выполняются одни и те же операции; отличается только порядок ключей. </w:t>
       </w:r>
       <w:r>
         <w:rPr>
@@ -1732,7 +1803,6 @@
         <w:rPr>
           <w:noProof/>
         </w:rPr>
-        <w:lastRenderedPageBreak/>
         <w:drawing>
           <wp:inline distT="0" distB="0" distL="0" distR="0" wp14:anchorId="6E0D6ABF" wp14:editId="6311CA24">
             <wp:extent cx="1517073" cy="2217624"/>
@@ -1802,8 +1872,28 @@
         <w:rPr>
           <w:lang w:val="ru-BY"/>
         </w:rPr>
-        <w:t>Рисунок 1. Схематичное изображение сети Фейстеля</w:t>
-      </w:r>
+        <w:t>Рисунок 1</w:t>
+      </w:r>
+      <w:r>
+        <w:rPr>
+          <w:lang w:val="ru-BY"/>
+        </w:rPr>
+        <w:t xml:space="preserve"> –</w:t>
+      </w:r>
+      <w:r>
+        <w:rPr>
+          <w:lang w:val="ru-BY"/>
+        </w:rPr>
+        <w:t xml:space="preserve"> Схематичное изображение сети </w:t>
+      </w:r>
+      <w:proofErr w:type="spellStart"/>
+      <w:r>
+        <w:rPr>
+          <w:lang w:val="ru-BY"/>
+        </w:rPr>
+        <w:t>Фейстеля</w:t>
+      </w:r>
+      <w:proofErr w:type="spellEnd"/>
     </w:p>
     <w:p>
       <w:pPr>
@@ -1868,7 +1958,21 @@
         <w:rPr>
           <w:lang w:val="ru-BY"/>
         </w:rPr>
-        <w:t>Является примером DES-подобных криптосистем, созданных по классической итерационной схеме Фейстеля.</w:t>
+        <w:t xml:space="preserve">Является примером DES-подобных криптосистем, созданных по классической итерационной схеме </w:t>
+      </w:r>
+      <w:proofErr w:type="spellStart"/>
+      <w:r>
+        <w:rPr>
+          <w:lang w:val="ru-BY"/>
+        </w:rPr>
+        <w:t>Фейстеля</w:t>
+      </w:r>
+      <w:proofErr w:type="spellEnd"/>
+      <w:r>
+        <w:rPr>
+          <w:lang w:val="ru-BY"/>
+        </w:rPr>
+        <w:t>.</w:t>
       </w:r>
       <w:r>
         <w:rPr>
@@ -1904,7 +2008,21 @@
         <w:rPr>
           <w:lang w:val="ru-BY"/>
         </w:rPr>
-        <w:t xml:space="preserve"> сеть Фейстеля.</w:t>
+        <w:t xml:space="preserve"> сеть </w:t>
+      </w:r>
+      <w:proofErr w:type="spellStart"/>
+      <w:r>
+        <w:rPr>
+          <w:lang w:val="ru-BY"/>
+        </w:rPr>
+        <w:t>Фейстеля</w:t>
+      </w:r>
+      <w:proofErr w:type="spellEnd"/>
+      <w:r>
+        <w:rPr>
+          <w:lang w:val="ru-BY"/>
+        </w:rPr>
+        <w:t>.</w:t>
       </w:r>
     </w:p>
     <w:p>
@@ -1917,6 +2035,7 @@
         <w:rPr>
           <w:lang w:val="ru-BY"/>
         </w:rPr>
+        <w:lastRenderedPageBreak/>
         <w:t>Выделяют четыре режима работы ГОСТ 28147-89:</w:t>
       </w:r>
     </w:p>
@@ -1998,7 +2117,21 @@
         <w:rPr>
           <w:lang w:val="ru-BY"/>
         </w:rPr>
-        <w:t>режим выработки имитовставки.</w:t>
+        <w:t xml:space="preserve">режим выработки </w:t>
+      </w:r>
+      <w:proofErr w:type="spellStart"/>
+      <w:r>
+        <w:rPr>
+          <w:lang w:val="ru-BY"/>
+        </w:rPr>
+        <w:t>имитовставки</w:t>
+      </w:r>
+      <w:proofErr w:type="spellEnd"/>
+      <w:r>
+        <w:rPr>
+          <w:lang w:val="ru-BY"/>
+        </w:rPr>
+        <w:t>.</w:t>
       </w:r>
     </w:p>
     <w:p>
@@ -2032,23 +2165,27 @@
     </w:p>
     <w:p>
       <w:pPr>
-        <w:ind w:firstLine="0"/>
-        <w:rPr>
-          <w:lang w:val="ru-BY"/>
-        </w:rPr>
-      </w:pPr>
-      <w:r>
-        <w:rPr>
-          <w:lang w:val="ru-BY"/>
-        </w:rPr>
-        <w:t xml:space="preserve">В режиме гаммирования с обратной связью текст всё так же разбивается на блоки. Вводится дополнительный параметр – начальный гамма-блок. Шифруется с помощью метода простой замены сам гамма-блок, а затем поэлементно складывается по модулю 2 с блоком. Полученный результат -  и есть результат шифрования блока. Гамма-блок, в свою очередь, также перезаписывается получившимся значением. Таким образом на каждой итерации значение гаммы разное, оно получается из предыдущего шага. </w:t>
-      </w:r>
-      <w:r>
-        <w:rPr>
-          <w:lang w:val="ru-BY"/>
-        </w:rPr>
-        <w:lastRenderedPageBreak/>
-        <w:t>Отсюда и название режима. На рисунках 2, 3 изображена схема шифрования и дешифрования с использованием этого режима.</w:t>
+        <w:rPr>
+          <w:lang w:val="ru-BY"/>
+        </w:rPr>
+      </w:pPr>
+      <w:r>
+        <w:rPr>
+          <w:lang w:val="ru-BY"/>
+        </w:rPr>
+        <w:t xml:space="preserve">В режиме гаммирования с обратной связью текст всё так же разбивается на блоки. Вводится дополнительный параметр – начальный гамма-блок. Шифруется с помощью метода простой замены сам гамма-блок, а затем поэлементно складывается по модулю 2 с блоком. Полученный результат </w:t>
+      </w:r>
+      <w:r>
+        <w:rPr>
+          <w:lang w:val="ru-BY"/>
+        </w:rPr>
+        <w:t>–</w:t>
+      </w:r>
+      <w:r>
+        <w:rPr>
+          <w:lang w:val="ru-BY"/>
+        </w:rPr>
+        <w:t xml:space="preserve">  и есть результат шифрования блока. Гамма-блок, в свою очередь, также перезаписывается получившимся значением. Таким образом на каждой итерации значение гаммы разное, оно получается из предыдущего шага. Отсюда и название режима. На рисунках 2, 3 изображена схема шифрования и дешифрования с использованием этого режима.</w:t>
       </w:r>
     </w:p>
     <w:p>
@@ -2141,7 +2278,19 @@
         <w:rPr>
           <w:lang w:val="ru-BY"/>
         </w:rPr>
-        <w:t>Рисунок 2. Схема шифрования в режиме гаммирования с обратной связью</w:t>
+        <w:t>Рисунок 2</w:t>
+      </w:r>
+      <w:r>
+        <w:rPr>
+          <w:lang w:val="ru-BY"/>
+        </w:rPr>
+        <w:t xml:space="preserve"> –</w:t>
+      </w:r>
+      <w:r>
+        <w:rPr>
+          <w:lang w:val="ru-BY"/>
+        </w:rPr>
+        <w:t xml:space="preserve"> Схема шифрования в режиме гаммирования с обратной связью</w:t>
       </w:r>
     </w:p>
     <w:p>
@@ -2235,7 +2384,19 @@
         <w:rPr>
           <w:lang w:val="ru-BY"/>
         </w:rPr>
-        <w:t>Рисунок 3. Схема дешифрования в режиме гаммирования с обратной связью</w:t>
+        <w:t>Рисунок 3</w:t>
+      </w:r>
+      <w:r>
+        <w:rPr>
+          <w:lang w:val="ru-BY"/>
+        </w:rPr>
+        <w:t xml:space="preserve"> –</w:t>
+      </w:r>
+      <w:r>
+        <w:rPr>
+          <w:lang w:val="ru-BY"/>
+        </w:rPr>
+        <w:t xml:space="preserve"> Схема дешифрования в режиме гаммирования с обратной связью</w:t>
       </w:r>
     </w:p>
     <w:p>
@@ -2258,6 +2419,7 @@
         <w:rPr>
           <w:lang w:val="ru-BY"/>
         </w:rPr>
+        <w:lastRenderedPageBreak/>
         <w:t>2 Ход выполнения работы</w:t>
       </w:r>
       <w:bookmarkEnd w:id="14"/>
@@ -2312,8 +2474,13 @@
         </w:rPr>
         <w:t xml:space="preserve">находятся, соответственно, заголовки и тела функций, реализующих непосредственно шифрование. В такой же группе файлов </w:t>
       </w:r>
-      <w:r>
-        <w:t xml:space="preserve">utils </w:t>
+      <w:proofErr w:type="spellStart"/>
+      <w:r>
+        <w:t>utils</w:t>
+      </w:r>
+      <w:proofErr w:type="spellEnd"/>
+      <w:r>
+        <w:t xml:space="preserve"> </w:t>
       </w:r>
       <w:r>
         <w:rPr>
@@ -2392,6 +2559,27 @@
           <w:lang w:val="ru-BY"/>
         </w:rPr>
       </w:pPr>
+    </w:p>
+    <w:p>
+      <w:pPr>
+        <w:jc w:val="center"/>
+        <w:rPr>
+          <w:rFonts w:eastAsia="Times New Roman"/>
+          <w:b/>
+          <w:caps/>
+          <w:color w:val="000000" w:themeColor="text1"/>
+          <w:sz w:val="32"/>
+          <w:szCs w:val="40"/>
+          <w:lang w:val="ru-BY"/>
+        </w:rPr>
+      </w:pPr>
+      <w:bookmarkStart w:id="15" w:name="_Toc145861823"/>
+      <w:r>
+        <w:rPr>
+          <w:lang w:val="ru-BY"/>
+        </w:rPr>
+        <w:br w:type="page"/>
+      </w:r>
     </w:p>
     <w:p>
       <w:pPr>
@@ -2402,11 +2590,11 @@
           <w:lang w:val="ru-BY"/>
         </w:rPr>
       </w:pPr>
-      <w:bookmarkStart w:id="15" w:name="_Toc145861823"/>
-      <w:r>
-        <w:rPr>
-          <w:lang w:val="ru-BY"/>
-        </w:rPr>
+      <w:r>
+        <w:rPr>
+          <w:lang w:val="ru-BY"/>
+        </w:rPr>
+        <w:lastRenderedPageBreak/>
         <w:t>Заключение</w:t>
       </w:r>
       <w:bookmarkEnd w:id="15"/>
@@ -2421,14 +2609,21 @@
         <w:rPr>
           <w:lang w:val="ru-BY"/>
         </w:rPr>
-        <w:t xml:space="preserve">В ходе выполнения данной работы было произведено ознакомление с теорией о сети Фейстеля и алгоритме симметричного шифрования ГОСТ 28147-89, реализовано программное средство для шифрования и </w:t>
-      </w:r>
-      <w:r>
-        <w:rPr>
-          <w:lang w:val="ru-BY"/>
-        </w:rPr>
-        <w:lastRenderedPageBreak/>
-        <w:t>расшифрования файлов с использованием данного шифрования в режиме гаммирования с обратной связью. Цели лабораторной работы можно считать достигнутыми.</w:t>
+        <w:t xml:space="preserve">В ходе выполнения данной работы было произведено ознакомление с теорией о сети </w:t>
+      </w:r>
+      <w:proofErr w:type="spellStart"/>
+      <w:r>
+        <w:rPr>
+          <w:lang w:val="ru-BY"/>
+        </w:rPr>
+        <w:t>Фейстеля</w:t>
+      </w:r>
+      <w:proofErr w:type="spellEnd"/>
+      <w:r>
+        <w:rPr>
+          <w:lang w:val="ru-BY"/>
+        </w:rPr>
+        <w:t xml:space="preserve"> и алгоритме симметричного шифрования ГОСТ 28147-89, реализовано программное средство для шифрования и расшифрования файлов с использованием данного шифрования в режиме гаммирования с обратной связью. Цели лабораторной работы можно считать достигнутыми.</w:t>
       </w:r>
     </w:p>
     <w:p>
@@ -2437,6 +2632,27 @@
           <w:lang w:val="ru-BY"/>
         </w:rPr>
       </w:pPr>
+    </w:p>
+    <w:p>
+      <w:pPr>
+        <w:jc w:val="center"/>
+        <w:rPr>
+          <w:rFonts w:eastAsia="Times New Roman"/>
+          <w:b/>
+          <w:caps/>
+          <w:color w:val="000000" w:themeColor="text1"/>
+          <w:sz w:val="32"/>
+          <w:szCs w:val="40"/>
+          <w:lang w:val="ru-BY"/>
+        </w:rPr>
+      </w:pPr>
+      <w:bookmarkStart w:id="16" w:name="_Toc145861824"/>
+      <w:r>
+        <w:rPr>
+          <w:lang w:val="ru-BY"/>
+        </w:rPr>
+        <w:br w:type="page"/>
+      </w:r>
     </w:p>
     <w:p>
       <w:pPr>
@@ -2447,11 +2663,11 @@
           <w:lang w:val="ru-BY"/>
         </w:rPr>
       </w:pPr>
-      <w:bookmarkStart w:id="16" w:name="_Toc145861824"/>
-      <w:r>
-        <w:rPr>
-          <w:lang w:val="ru-BY"/>
-        </w:rPr>
+      <w:r>
+        <w:rPr>
+          <w:lang w:val="ru-BY"/>
+        </w:rPr>
+        <w:lastRenderedPageBreak/>
         <w:t>ПРИЛОЖЕНИЕ А</w:t>
       </w:r>
       <w:bookmarkEnd w:id="16"/>
@@ -2490,13 +2706,41 @@
           <w:lang w:val="ru-BY"/>
         </w:rPr>
       </w:pPr>
-      <w:r>
-        <w:rPr>
-          <w:sz w:val="24"/>
-          <w:szCs w:val="20"/>
-          <w:lang w:val="ru-BY"/>
-        </w:rPr>
-        <w:t>std::vector&lt;uint8_t&gt; encrypt_by_gost28147_89_with_gamma(</w:t>
+      <w:proofErr w:type="spellStart"/>
+      <w:r>
+        <w:rPr>
+          <w:sz w:val="24"/>
+          <w:szCs w:val="20"/>
+          <w:lang w:val="ru-BY"/>
+        </w:rPr>
+        <w:t>std</w:t>
+      </w:r>
+      <w:proofErr w:type="spellEnd"/>
+      <w:r>
+        <w:rPr>
+          <w:sz w:val="24"/>
+          <w:szCs w:val="20"/>
+          <w:lang w:val="ru-BY"/>
+        </w:rPr>
+        <w:t>::</w:t>
+      </w:r>
+      <w:proofErr w:type="spellStart"/>
+      <w:r>
+        <w:rPr>
+          <w:sz w:val="24"/>
+          <w:szCs w:val="20"/>
+          <w:lang w:val="ru-BY"/>
+        </w:rPr>
+        <w:t>vector</w:t>
+      </w:r>
+      <w:proofErr w:type="spellEnd"/>
+      <w:r>
+        <w:rPr>
+          <w:sz w:val="24"/>
+          <w:szCs w:val="20"/>
+          <w:lang w:val="ru-BY"/>
+        </w:rPr>
+        <w:t>&lt;uint8_t&gt; encrypt_by_gost28147_89_with_gamma(</w:t>
       </w:r>
     </w:p>
     <w:p>
@@ -2515,7 +2759,79 @@
           <w:szCs w:val="20"/>
           <w:lang w:val="ru-BY"/>
         </w:rPr>
-        <w:t xml:space="preserve">        const std::vector&lt;uint8_t&gt; &amp;open_text,</w:t>
+        <w:t xml:space="preserve">        </w:t>
+      </w:r>
+      <w:proofErr w:type="spellStart"/>
+      <w:r>
+        <w:rPr>
+          <w:sz w:val="24"/>
+          <w:szCs w:val="20"/>
+          <w:lang w:val="ru-BY"/>
+        </w:rPr>
+        <w:t>const</w:t>
+      </w:r>
+      <w:proofErr w:type="spellEnd"/>
+      <w:r>
+        <w:rPr>
+          <w:sz w:val="24"/>
+          <w:szCs w:val="20"/>
+          <w:lang w:val="ru-BY"/>
+        </w:rPr>
+        <w:t xml:space="preserve"> </w:t>
+      </w:r>
+      <w:proofErr w:type="spellStart"/>
+      <w:r>
+        <w:rPr>
+          <w:sz w:val="24"/>
+          <w:szCs w:val="20"/>
+          <w:lang w:val="ru-BY"/>
+        </w:rPr>
+        <w:t>std</w:t>
+      </w:r>
+      <w:proofErr w:type="spellEnd"/>
+      <w:r>
+        <w:rPr>
+          <w:sz w:val="24"/>
+          <w:szCs w:val="20"/>
+          <w:lang w:val="ru-BY"/>
+        </w:rPr>
+        <w:t>::</w:t>
+      </w:r>
+      <w:proofErr w:type="spellStart"/>
+      <w:r>
+        <w:rPr>
+          <w:sz w:val="24"/>
+          <w:szCs w:val="20"/>
+          <w:lang w:val="ru-BY"/>
+        </w:rPr>
+        <w:t>vector</w:t>
+      </w:r>
+      <w:proofErr w:type="spellEnd"/>
+      <w:r>
+        <w:rPr>
+          <w:sz w:val="24"/>
+          <w:szCs w:val="20"/>
+          <w:lang w:val="ru-BY"/>
+        </w:rPr>
+        <w:t>&lt;uint8_t&gt; &amp;</w:t>
+      </w:r>
+      <w:proofErr w:type="spellStart"/>
+      <w:r>
+        <w:rPr>
+          <w:sz w:val="24"/>
+          <w:szCs w:val="20"/>
+          <w:lang w:val="ru-BY"/>
+        </w:rPr>
+        <w:t>open_text</w:t>
+      </w:r>
+      <w:proofErr w:type="spellEnd"/>
+      <w:r>
+        <w:rPr>
+          <w:sz w:val="24"/>
+          <w:szCs w:val="20"/>
+          <w:lang w:val="ru-BY"/>
+        </w:rPr>
+        <w:t>,</w:t>
       </w:r>
     </w:p>
     <w:p>
@@ -2534,7 +2850,79 @@
           <w:szCs w:val="20"/>
           <w:lang w:val="ru-BY"/>
         </w:rPr>
-        <w:t xml:space="preserve">        const std::vector&lt;uint8_t&gt; &amp;key,</w:t>
+        <w:t xml:space="preserve">        </w:t>
+      </w:r>
+      <w:proofErr w:type="spellStart"/>
+      <w:r>
+        <w:rPr>
+          <w:sz w:val="24"/>
+          <w:szCs w:val="20"/>
+          <w:lang w:val="ru-BY"/>
+        </w:rPr>
+        <w:t>const</w:t>
+      </w:r>
+      <w:proofErr w:type="spellEnd"/>
+      <w:r>
+        <w:rPr>
+          <w:sz w:val="24"/>
+          <w:szCs w:val="20"/>
+          <w:lang w:val="ru-BY"/>
+        </w:rPr>
+        <w:t xml:space="preserve"> </w:t>
+      </w:r>
+      <w:proofErr w:type="spellStart"/>
+      <w:r>
+        <w:rPr>
+          <w:sz w:val="24"/>
+          <w:szCs w:val="20"/>
+          <w:lang w:val="ru-BY"/>
+        </w:rPr>
+        <w:t>std</w:t>
+      </w:r>
+      <w:proofErr w:type="spellEnd"/>
+      <w:r>
+        <w:rPr>
+          <w:sz w:val="24"/>
+          <w:szCs w:val="20"/>
+          <w:lang w:val="ru-BY"/>
+        </w:rPr>
+        <w:t>::</w:t>
+      </w:r>
+      <w:proofErr w:type="spellStart"/>
+      <w:r>
+        <w:rPr>
+          <w:sz w:val="24"/>
+          <w:szCs w:val="20"/>
+          <w:lang w:val="ru-BY"/>
+        </w:rPr>
+        <w:t>vector</w:t>
+      </w:r>
+      <w:proofErr w:type="spellEnd"/>
+      <w:r>
+        <w:rPr>
+          <w:sz w:val="24"/>
+          <w:szCs w:val="20"/>
+          <w:lang w:val="ru-BY"/>
+        </w:rPr>
+        <w:t>&lt;uint8_t&gt; &amp;</w:t>
+      </w:r>
+      <w:proofErr w:type="spellStart"/>
+      <w:r>
+        <w:rPr>
+          <w:sz w:val="24"/>
+          <w:szCs w:val="20"/>
+          <w:lang w:val="ru-BY"/>
+        </w:rPr>
+        <w:t>key</w:t>
+      </w:r>
+      <w:proofErr w:type="spellEnd"/>
+      <w:r>
+        <w:rPr>
+          <w:sz w:val="24"/>
+          <w:szCs w:val="20"/>
+          <w:lang w:val="ru-BY"/>
+        </w:rPr>
+        <w:t>,</w:t>
       </w:r>
     </w:p>
     <w:p>
@@ -2553,8 +2941,72 @@
           <w:szCs w:val="20"/>
           <w:lang w:val="ru-BY"/>
         </w:rPr>
-        <w:t xml:space="preserve">        const std::vector&lt;uint8_t&gt; &amp;initial_gamma</w:t>
-      </w:r>
+        <w:t xml:space="preserve">        </w:t>
+      </w:r>
+      <w:proofErr w:type="spellStart"/>
+      <w:r>
+        <w:rPr>
+          <w:sz w:val="24"/>
+          <w:szCs w:val="20"/>
+          <w:lang w:val="ru-BY"/>
+        </w:rPr>
+        <w:t>const</w:t>
+      </w:r>
+      <w:proofErr w:type="spellEnd"/>
+      <w:r>
+        <w:rPr>
+          <w:sz w:val="24"/>
+          <w:szCs w:val="20"/>
+          <w:lang w:val="ru-BY"/>
+        </w:rPr>
+        <w:t xml:space="preserve"> </w:t>
+      </w:r>
+      <w:proofErr w:type="spellStart"/>
+      <w:r>
+        <w:rPr>
+          <w:sz w:val="24"/>
+          <w:szCs w:val="20"/>
+          <w:lang w:val="ru-BY"/>
+        </w:rPr>
+        <w:t>std</w:t>
+      </w:r>
+      <w:proofErr w:type="spellEnd"/>
+      <w:r>
+        <w:rPr>
+          <w:sz w:val="24"/>
+          <w:szCs w:val="20"/>
+          <w:lang w:val="ru-BY"/>
+        </w:rPr>
+        <w:t>::</w:t>
+      </w:r>
+      <w:proofErr w:type="spellStart"/>
+      <w:r>
+        <w:rPr>
+          <w:sz w:val="24"/>
+          <w:szCs w:val="20"/>
+          <w:lang w:val="ru-BY"/>
+        </w:rPr>
+        <w:t>vector</w:t>
+      </w:r>
+      <w:proofErr w:type="spellEnd"/>
+      <w:r>
+        <w:rPr>
+          <w:sz w:val="24"/>
+          <w:szCs w:val="20"/>
+          <w:lang w:val="ru-BY"/>
+        </w:rPr>
+        <w:t>&lt;uint8_t&gt; &amp;</w:t>
+      </w:r>
+      <w:proofErr w:type="spellStart"/>
+      <w:r>
+        <w:rPr>
+          <w:sz w:val="24"/>
+          <w:szCs w:val="20"/>
+          <w:lang w:val="ru-BY"/>
+        </w:rPr>
+        <w:t>initial_gamma</w:t>
+      </w:r>
+      <w:proofErr w:type="spellEnd"/>
     </w:p>
     <w:p>
       <w:pPr>
@@ -2610,7 +3062,97 @@
           <w:szCs w:val="20"/>
           <w:lang w:val="ru-BY"/>
         </w:rPr>
-        <w:t xml:space="preserve">    validate_key(key); // throws if key.length % 32 !== 0</w:t>
+        <w:t xml:space="preserve">    </w:t>
+      </w:r>
+      <w:proofErr w:type="spellStart"/>
+      <w:r>
+        <w:rPr>
+          <w:sz w:val="24"/>
+          <w:szCs w:val="20"/>
+          <w:lang w:val="ru-BY"/>
+        </w:rPr>
+        <w:t>validate_key</w:t>
+      </w:r>
+      <w:proofErr w:type="spellEnd"/>
+      <w:r>
+        <w:rPr>
+          <w:sz w:val="24"/>
+          <w:szCs w:val="20"/>
+          <w:lang w:val="ru-BY"/>
+        </w:rPr>
+        <w:t>(</w:t>
+      </w:r>
+      <w:proofErr w:type="spellStart"/>
+      <w:r>
+        <w:rPr>
+          <w:sz w:val="24"/>
+          <w:szCs w:val="20"/>
+          <w:lang w:val="ru-BY"/>
+        </w:rPr>
+        <w:t>key</w:t>
+      </w:r>
+      <w:proofErr w:type="spellEnd"/>
+      <w:r>
+        <w:rPr>
+          <w:sz w:val="24"/>
+          <w:szCs w:val="20"/>
+          <w:lang w:val="ru-BY"/>
+        </w:rPr>
+        <w:t xml:space="preserve">); // </w:t>
+      </w:r>
+      <w:proofErr w:type="spellStart"/>
+      <w:r>
+        <w:rPr>
+          <w:sz w:val="24"/>
+          <w:szCs w:val="20"/>
+          <w:lang w:val="ru-BY"/>
+        </w:rPr>
+        <w:t>throws</w:t>
+      </w:r>
+      <w:proofErr w:type="spellEnd"/>
+      <w:r>
+        <w:rPr>
+          <w:sz w:val="24"/>
+          <w:szCs w:val="20"/>
+          <w:lang w:val="ru-BY"/>
+        </w:rPr>
+        <w:t xml:space="preserve"> </w:t>
+      </w:r>
+      <w:proofErr w:type="spellStart"/>
+      <w:r>
+        <w:rPr>
+          <w:sz w:val="24"/>
+          <w:szCs w:val="20"/>
+          <w:lang w:val="ru-BY"/>
+        </w:rPr>
+        <w:t>if</w:t>
+      </w:r>
+      <w:proofErr w:type="spellEnd"/>
+      <w:r>
+        <w:rPr>
+          <w:sz w:val="24"/>
+          <w:szCs w:val="20"/>
+          <w:lang w:val="ru-BY"/>
+        </w:rPr>
+        <w:t xml:space="preserve"> </w:t>
+      </w:r>
+      <w:proofErr w:type="spellStart"/>
+      <w:r>
+        <w:rPr>
+          <w:sz w:val="24"/>
+          <w:szCs w:val="20"/>
+          <w:lang w:val="ru-BY"/>
+        </w:rPr>
+        <w:t>key.length</w:t>
+      </w:r>
+      <w:proofErr w:type="spellEnd"/>
+      <w:r>
+        <w:rPr>
+          <w:sz w:val="24"/>
+          <w:szCs w:val="20"/>
+          <w:lang w:val="ru-BY"/>
+        </w:rPr>
+        <w:t xml:space="preserve"> % 32 !== 0</w:t>
       </w:r>
     </w:p>
     <w:p>
@@ -2629,7 +3171,97 @@
           <w:szCs w:val="20"/>
           <w:lang w:val="ru-BY"/>
         </w:rPr>
-        <w:t xml:space="preserve">    validate_open_text(open_text); // throws if open_text.length % 8 !== 0</w:t>
+        <w:t xml:space="preserve">    </w:t>
+      </w:r>
+      <w:proofErr w:type="spellStart"/>
+      <w:r>
+        <w:rPr>
+          <w:sz w:val="24"/>
+          <w:szCs w:val="20"/>
+          <w:lang w:val="ru-BY"/>
+        </w:rPr>
+        <w:t>validate_open_text</w:t>
+      </w:r>
+      <w:proofErr w:type="spellEnd"/>
+      <w:r>
+        <w:rPr>
+          <w:sz w:val="24"/>
+          <w:szCs w:val="20"/>
+          <w:lang w:val="ru-BY"/>
+        </w:rPr>
+        <w:t>(</w:t>
+      </w:r>
+      <w:proofErr w:type="spellStart"/>
+      <w:r>
+        <w:rPr>
+          <w:sz w:val="24"/>
+          <w:szCs w:val="20"/>
+          <w:lang w:val="ru-BY"/>
+        </w:rPr>
+        <w:t>open_text</w:t>
+      </w:r>
+      <w:proofErr w:type="spellEnd"/>
+      <w:r>
+        <w:rPr>
+          <w:sz w:val="24"/>
+          <w:szCs w:val="20"/>
+          <w:lang w:val="ru-BY"/>
+        </w:rPr>
+        <w:t xml:space="preserve">); // </w:t>
+      </w:r>
+      <w:proofErr w:type="spellStart"/>
+      <w:r>
+        <w:rPr>
+          <w:sz w:val="24"/>
+          <w:szCs w:val="20"/>
+          <w:lang w:val="ru-BY"/>
+        </w:rPr>
+        <w:t>throws</w:t>
+      </w:r>
+      <w:proofErr w:type="spellEnd"/>
+      <w:r>
+        <w:rPr>
+          <w:sz w:val="24"/>
+          <w:szCs w:val="20"/>
+          <w:lang w:val="ru-BY"/>
+        </w:rPr>
+        <w:t xml:space="preserve"> </w:t>
+      </w:r>
+      <w:proofErr w:type="spellStart"/>
+      <w:r>
+        <w:rPr>
+          <w:sz w:val="24"/>
+          <w:szCs w:val="20"/>
+          <w:lang w:val="ru-BY"/>
+        </w:rPr>
+        <w:t>if</w:t>
+      </w:r>
+      <w:proofErr w:type="spellEnd"/>
+      <w:r>
+        <w:rPr>
+          <w:sz w:val="24"/>
+          <w:szCs w:val="20"/>
+          <w:lang w:val="ru-BY"/>
+        </w:rPr>
+        <w:t xml:space="preserve"> </w:t>
+      </w:r>
+      <w:proofErr w:type="spellStart"/>
+      <w:r>
+        <w:rPr>
+          <w:sz w:val="24"/>
+          <w:szCs w:val="20"/>
+          <w:lang w:val="ru-BY"/>
+        </w:rPr>
+        <w:t>open_text.length</w:t>
+      </w:r>
+      <w:proofErr w:type="spellEnd"/>
+      <w:r>
+        <w:rPr>
+          <w:sz w:val="24"/>
+          <w:szCs w:val="20"/>
+          <w:lang w:val="ru-BY"/>
+        </w:rPr>
+        <w:t xml:space="preserve"> % 8 !== 0</w:t>
       </w:r>
     </w:p>
     <w:p>
@@ -2648,7 +3280,151 @@
           <w:szCs w:val="20"/>
           <w:lang w:val="ru-BY"/>
         </w:rPr>
-        <w:t xml:space="preserve">    validate_initial_gamma(initial_gamma); // throws if gamma length is not 8</w:t>
+        <w:t xml:space="preserve">    </w:t>
+      </w:r>
+      <w:proofErr w:type="spellStart"/>
+      <w:r>
+        <w:rPr>
+          <w:sz w:val="24"/>
+          <w:szCs w:val="20"/>
+          <w:lang w:val="ru-BY"/>
+        </w:rPr>
+        <w:t>validate_initial_gamma</w:t>
+      </w:r>
+      <w:proofErr w:type="spellEnd"/>
+      <w:r>
+        <w:rPr>
+          <w:sz w:val="24"/>
+          <w:szCs w:val="20"/>
+          <w:lang w:val="ru-BY"/>
+        </w:rPr>
+        <w:t>(</w:t>
+      </w:r>
+      <w:proofErr w:type="spellStart"/>
+      <w:r>
+        <w:rPr>
+          <w:sz w:val="24"/>
+          <w:szCs w:val="20"/>
+          <w:lang w:val="ru-BY"/>
+        </w:rPr>
+        <w:t>initial_gamma</w:t>
+      </w:r>
+      <w:proofErr w:type="spellEnd"/>
+      <w:r>
+        <w:rPr>
+          <w:sz w:val="24"/>
+          <w:szCs w:val="20"/>
+          <w:lang w:val="ru-BY"/>
+        </w:rPr>
+        <w:t xml:space="preserve">); // </w:t>
+      </w:r>
+      <w:proofErr w:type="spellStart"/>
+      <w:r>
+        <w:rPr>
+          <w:sz w:val="24"/>
+          <w:szCs w:val="20"/>
+          <w:lang w:val="ru-BY"/>
+        </w:rPr>
+        <w:t>throws</w:t>
+      </w:r>
+      <w:proofErr w:type="spellEnd"/>
+      <w:r>
+        <w:rPr>
+          <w:sz w:val="24"/>
+          <w:szCs w:val="20"/>
+          <w:lang w:val="ru-BY"/>
+        </w:rPr>
+        <w:t xml:space="preserve"> </w:t>
+      </w:r>
+      <w:proofErr w:type="spellStart"/>
+      <w:r>
+        <w:rPr>
+          <w:sz w:val="24"/>
+          <w:szCs w:val="20"/>
+          <w:lang w:val="ru-BY"/>
+        </w:rPr>
+        <w:t>if</w:t>
+      </w:r>
+      <w:proofErr w:type="spellEnd"/>
+      <w:r>
+        <w:rPr>
+          <w:sz w:val="24"/>
+          <w:szCs w:val="20"/>
+          <w:lang w:val="ru-BY"/>
+        </w:rPr>
+        <w:t xml:space="preserve"> </w:t>
+      </w:r>
+      <w:proofErr w:type="spellStart"/>
+      <w:r>
+        <w:rPr>
+          <w:sz w:val="24"/>
+          <w:szCs w:val="20"/>
+          <w:lang w:val="ru-BY"/>
+        </w:rPr>
+        <w:t>gamma</w:t>
+      </w:r>
+      <w:proofErr w:type="spellEnd"/>
+      <w:r>
+        <w:rPr>
+          <w:sz w:val="24"/>
+          <w:szCs w:val="20"/>
+          <w:lang w:val="ru-BY"/>
+        </w:rPr>
+        <w:t xml:space="preserve"> </w:t>
+      </w:r>
+      <w:proofErr w:type="spellStart"/>
+      <w:r>
+        <w:rPr>
+          <w:sz w:val="24"/>
+          <w:szCs w:val="20"/>
+          <w:lang w:val="ru-BY"/>
+        </w:rPr>
+        <w:t>length</w:t>
+      </w:r>
+      <w:proofErr w:type="spellEnd"/>
+      <w:r>
+        <w:rPr>
+          <w:sz w:val="24"/>
+          <w:szCs w:val="20"/>
+          <w:lang w:val="ru-BY"/>
+        </w:rPr>
+        <w:t xml:space="preserve"> </w:t>
+      </w:r>
+      <w:proofErr w:type="spellStart"/>
+      <w:r>
+        <w:rPr>
+          <w:sz w:val="24"/>
+          <w:szCs w:val="20"/>
+          <w:lang w:val="ru-BY"/>
+        </w:rPr>
+        <w:t>is</w:t>
+      </w:r>
+      <w:proofErr w:type="spellEnd"/>
+      <w:r>
+        <w:rPr>
+          <w:sz w:val="24"/>
+          <w:szCs w:val="20"/>
+          <w:lang w:val="ru-BY"/>
+        </w:rPr>
+        <w:t xml:space="preserve"> </w:t>
+      </w:r>
+      <w:proofErr w:type="spellStart"/>
+      <w:r>
+        <w:rPr>
+          <w:sz w:val="24"/>
+          <w:szCs w:val="20"/>
+          <w:lang w:val="ru-BY"/>
+        </w:rPr>
+        <w:t>not</w:t>
+      </w:r>
+      <w:proofErr w:type="spellEnd"/>
+      <w:r>
+        <w:rPr>
+          <w:sz w:val="24"/>
+          <w:szCs w:val="20"/>
+          <w:lang w:val="ru-BY"/>
+        </w:rPr>
+        <w:t xml:space="preserve"> 8</w:t>
       </w:r>
     </w:p>
     <w:p>
@@ -2678,7 +3454,133 @@
           <w:szCs w:val="20"/>
           <w:lang w:val="ru-BY"/>
         </w:rPr>
-        <w:t xml:space="preserve">    std::vector&lt;std::vector&lt;uint8_t&gt;&gt; blocks{split_vector_on_blocks(open_text, 8)};</w:t>
+        <w:t xml:space="preserve">    </w:t>
+      </w:r>
+      <w:proofErr w:type="spellStart"/>
+      <w:r>
+        <w:rPr>
+          <w:sz w:val="24"/>
+          <w:szCs w:val="20"/>
+          <w:lang w:val="ru-BY"/>
+        </w:rPr>
+        <w:t>std</w:t>
+      </w:r>
+      <w:proofErr w:type="spellEnd"/>
+      <w:r>
+        <w:rPr>
+          <w:sz w:val="24"/>
+          <w:szCs w:val="20"/>
+          <w:lang w:val="ru-BY"/>
+        </w:rPr>
+        <w:t>::</w:t>
+      </w:r>
+      <w:proofErr w:type="spellStart"/>
+      <w:r>
+        <w:rPr>
+          <w:sz w:val="24"/>
+          <w:szCs w:val="20"/>
+          <w:lang w:val="ru-BY"/>
+        </w:rPr>
+        <w:t>vector</w:t>
+      </w:r>
+      <w:proofErr w:type="spellEnd"/>
+      <w:r>
+        <w:rPr>
+          <w:sz w:val="24"/>
+          <w:szCs w:val="20"/>
+          <w:lang w:val="ru-BY"/>
+        </w:rPr>
+        <w:t>&lt;</w:t>
+      </w:r>
+      <w:proofErr w:type="spellStart"/>
+      <w:r>
+        <w:rPr>
+          <w:sz w:val="24"/>
+          <w:szCs w:val="20"/>
+          <w:lang w:val="ru-BY"/>
+        </w:rPr>
+        <w:t>std</w:t>
+      </w:r>
+      <w:proofErr w:type="spellEnd"/>
+      <w:r>
+        <w:rPr>
+          <w:sz w:val="24"/>
+          <w:szCs w:val="20"/>
+          <w:lang w:val="ru-BY"/>
+        </w:rPr>
+        <w:t>::</w:t>
+      </w:r>
+      <w:proofErr w:type="spellStart"/>
+      <w:r>
+        <w:rPr>
+          <w:sz w:val="24"/>
+          <w:szCs w:val="20"/>
+          <w:lang w:val="ru-BY"/>
+        </w:rPr>
+        <w:t>vector</w:t>
+      </w:r>
+      <w:proofErr w:type="spellEnd"/>
+      <w:r>
+        <w:rPr>
+          <w:sz w:val="24"/>
+          <w:szCs w:val="20"/>
+          <w:lang w:val="ru-BY"/>
+        </w:rPr>
+        <w:t xml:space="preserve">&lt;uint8_t&gt;&gt; </w:t>
+      </w:r>
+      <w:proofErr w:type="spellStart"/>
+      <w:r>
+        <w:rPr>
+          <w:sz w:val="24"/>
+          <w:szCs w:val="20"/>
+          <w:lang w:val="ru-BY"/>
+        </w:rPr>
+        <w:t>blocks</w:t>
+      </w:r>
+      <w:proofErr w:type="spellEnd"/>
+      <w:r>
+        <w:rPr>
+          <w:sz w:val="24"/>
+          <w:szCs w:val="20"/>
+          <w:lang w:val="ru-BY"/>
+        </w:rPr>
+        <w:t>{</w:t>
+      </w:r>
+      <w:proofErr w:type="spellStart"/>
+      <w:r>
+        <w:rPr>
+          <w:sz w:val="24"/>
+          <w:szCs w:val="20"/>
+          <w:lang w:val="ru-BY"/>
+        </w:rPr>
+        <w:t>split_vector_on_blocks</w:t>
+      </w:r>
+      <w:proofErr w:type="spellEnd"/>
+      <w:r>
+        <w:rPr>
+          <w:sz w:val="24"/>
+          <w:szCs w:val="20"/>
+          <w:lang w:val="ru-BY"/>
+        </w:rPr>
+        <w:t>(</w:t>
+      </w:r>
+      <w:proofErr w:type="spellStart"/>
+      <w:r>
+        <w:rPr>
+          <w:sz w:val="24"/>
+          <w:szCs w:val="20"/>
+          <w:lang w:val="ru-BY"/>
+        </w:rPr>
+        <w:t>open_text</w:t>
+      </w:r>
+      <w:proofErr w:type="spellEnd"/>
+      <w:r>
+        <w:rPr>
+          <w:sz w:val="24"/>
+          <w:szCs w:val="20"/>
+          <w:lang w:val="ru-BY"/>
+        </w:rPr>
+        <w:t>, 8)};</w:t>
       </w:r>
     </w:p>
     <w:p>
@@ -2708,7 +3610,79 @@
           <w:szCs w:val="20"/>
           <w:lang w:val="ru-BY"/>
         </w:rPr>
-        <w:t xml:space="preserve">    std::vector&lt;uint32_t&gt; sub_keys{get_uint32_subkeys(key)};</w:t>
+        <w:t xml:space="preserve">    </w:t>
+      </w:r>
+      <w:proofErr w:type="spellStart"/>
+      <w:r>
+        <w:rPr>
+          <w:sz w:val="24"/>
+          <w:szCs w:val="20"/>
+          <w:lang w:val="ru-BY"/>
+        </w:rPr>
+        <w:t>std</w:t>
+      </w:r>
+      <w:proofErr w:type="spellEnd"/>
+      <w:r>
+        <w:rPr>
+          <w:sz w:val="24"/>
+          <w:szCs w:val="20"/>
+          <w:lang w:val="ru-BY"/>
+        </w:rPr>
+        <w:t>::</w:t>
+      </w:r>
+      <w:proofErr w:type="spellStart"/>
+      <w:r>
+        <w:rPr>
+          <w:sz w:val="24"/>
+          <w:szCs w:val="20"/>
+          <w:lang w:val="ru-BY"/>
+        </w:rPr>
+        <w:t>vector</w:t>
+      </w:r>
+      <w:proofErr w:type="spellEnd"/>
+      <w:r>
+        <w:rPr>
+          <w:sz w:val="24"/>
+          <w:szCs w:val="20"/>
+          <w:lang w:val="ru-BY"/>
+        </w:rPr>
+        <w:t xml:space="preserve">&lt;uint32_t&gt; </w:t>
+      </w:r>
+      <w:proofErr w:type="spellStart"/>
+      <w:r>
+        <w:rPr>
+          <w:sz w:val="24"/>
+          <w:szCs w:val="20"/>
+          <w:lang w:val="ru-BY"/>
+        </w:rPr>
+        <w:t>sub_keys</w:t>
+      </w:r>
+      <w:proofErr w:type="spellEnd"/>
+      <w:r>
+        <w:rPr>
+          <w:sz w:val="24"/>
+          <w:szCs w:val="20"/>
+          <w:lang w:val="ru-BY"/>
+        </w:rPr>
+        <w:t>{get_uint32_subkeys(</w:t>
+      </w:r>
+      <w:proofErr w:type="spellStart"/>
+      <w:r>
+        <w:rPr>
+          <w:sz w:val="24"/>
+          <w:szCs w:val="20"/>
+          <w:lang w:val="ru-BY"/>
+        </w:rPr>
+        <w:t>key</w:t>
+      </w:r>
+      <w:proofErr w:type="spellEnd"/>
+      <w:r>
+        <w:rPr>
+          <w:sz w:val="24"/>
+          <w:szCs w:val="20"/>
+          <w:lang w:val="ru-BY"/>
+        </w:rPr>
+        <w:t>)};</w:t>
       </w:r>
     </w:p>
     <w:p>
@@ -2738,8 +3712,72 @@
           <w:szCs w:val="20"/>
           <w:lang w:val="ru-BY"/>
         </w:rPr>
-        <w:t xml:space="preserve">    std::vector&lt;uint8_t&gt; response{}; // result</w:t>
-      </w:r>
+        <w:t xml:space="preserve">    </w:t>
+      </w:r>
+      <w:proofErr w:type="spellStart"/>
+      <w:r>
+        <w:rPr>
+          <w:sz w:val="24"/>
+          <w:szCs w:val="20"/>
+          <w:lang w:val="ru-BY"/>
+        </w:rPr>
+        <w:t>std</w:t>
+      </w:r>
+      <w:proofErr w:type="spellEnd"/>
+      <w:r>
+        <w:rPr>
+          <w:sz w:val="24"/>
+          <w:szCs w:val="20"/>
+          <w:lang w:val="ru-BY"/>
+        </w:rPr>
+        <w:t>::</w:t>
+      </w:r>
+      <w:proofErr w:type="spellStart"/>
+      <w:r>
+        <w:rPr>
+          <w:sz w:val="24"/>
+          <w:szCs w:val="20"/>
+          <w:lang w:val="ru-BY"/>
+        </w:rPr>
+        <w:t>vector</w:t>
+      </w:r>
+      <w:proofErr w:type="spellEnd"/>
+      <w:r>
+        <w:rPr>
+          <w:sz w:val="24"/>
+          <w:szCs w:val="20"/>
+          <w:lang w:val="ru-BY"/>
+        </w:rPr>
+        <w:t xml:space="preserve">&lt;uint8_t&gt; </w:t>
+      </w:r>
+      <w:proofErr w:type="spellStart"/>
+      <w:r>
+        <w:rPr>
+          <w:sz w:val="24"/>
+          <w:szCs w:val="20"/>
+          <w:lang w:val="ru-BY"/>
+        </w:rPr>
+        <w:t>response</w:t>
+      </w:r>
+      <w:proofErr w:type="spellEnd"/>
+      <w:r>
+        <w:rPr>
+          <w:sz w:val="24"/>
+          <w:szCs w:val="20"/>
+          <w:lang w:val="ru-BY"/>
+        </w:rPr>
+        <w:t xml:space="preserve">{}; // </w:t>
+      </w:r>
+      <w:proofErr w:type="spellStart"/>
+      <w:r>
+        <w:rPr>
+          <w:sz w:val="24"/>
+          <w:szCs w:val="20"/>
+          <w:lang w:val="ru-BY"/>
+        </w:rPr>
+        <w:t>result</w:t>
+      </w:r>
+      <w:proofErr w:type="spellEnd"/>
     </w:p>
     <w:p>
       <w:pPr>
@@ -2757,7 +3795,169 @@
           <w:szCs w:val="20"/>
           <w:lang w:val="ru-BY"/>
         </w:rPr>
-        <w:t xml:space="preserve">    std::vector&lt;uint8_t&gt; gamma(std::cbegin(initial_gamma), std::cend(initial_gamma));</w:t>
+        <w:t xml:space="preserve">    </w:t>
+      </w:r>
+      <w:proofErr w:type="spellStart"/>
+      <w:r>
+        <w:rPr>
+          <w:sz w:val="24"/>
+          <w:szCs w:val="20"/>
+          <w:lang w:val="ru-BY"/>
+        </w:rPr>
+        <w:t>std</w:t>
+      </w:r>
+      <w:proofErr w:type="spellEnd"/>
+      <w:r>
+        <w:rPr>
+          <w:sz w:val="24"/>
+          <w:szCs w:val="20"/>
+          <w:lang w:val="ru-BY"/>
+        </w:rPr>
+        <w:t>::</w:t>
+      </w:r>
+      <w:proofErr w:type="spellStart"/>
+      <w:r>
+        <w:rPr>
+          <w:sz w:val="24"/>
+          <w:szCs w:val="20"/>
+          <w:lang w:val="ru-BY"/>
+        </w:rPr>
+        <w:t>vector</w:t>
+      </w:r>
+      <w:proofErr w:type="spellEnd"/>
+      <w:r>
+        <w:rPr>
+          <w:sz w:val="24"/>
+          <w:szCs w:val="20"/>
+          <w:lang w:val="ru-BY"/>
+        </w:rPr>
+        <w:t xml:space="preserve">&lt;uint8_t&gt; </w:t>
+      </w:r>
+      <w:proofErr w:type="spellStart"/>
+      <w:r>
+        <w:rPr>
+          <w:sz w:val="24"/>
+          <w:szCs w:val="20"/>
+          <w:lang w:val="ru-BY"/>
+        </w:rPr>
+        <w:t>gamma</w:t>
+      </w:r>
+      <w:proofErr w:type="spellEnd"/>
+      <w:r>
+        <w:rPr>
+          <w:sz w:val="24"/>
+          <w:szCs w:val="20"/>
+          <w:lang w:val="ru-BY"/>
+        </w:rPr>
+        <w:t>(</w:t>
+      </w:r>
+      <w:proofErr w:type="spellStart"/>
+      <w:r>
+        <w:rPr>
+          <w:sz w:val="24"/>
+          <w:szCs w:val="20"/>
+          <w:lang w:val="ru-BY"/>
+        </w:rPr>
+        <w:t>std</w:t>
+      </w:r>
+      <w:proofErr w:type="spellEnd"/>
+      <w:r>
+        <w:rPr>
+          <w:sz w:val="24"/>
+          <w:szCs w:val="20"/>
+          <w:lang w:val="ru-BY"/>
+        </w:rPr>
+        <w:t>::</w:t>
+      </w:r>
+      <w:proofErr w:type="spellStart"/>
+      <w:r>
+        <w:rPr>
+          <w:sz w:val="24"/>
+          <w:szCs w:val="20"/>
+          <w:lang w:val="ru-BY"/>
+        </w:rPr>
+        <w:t>cbegin</w:t>
+      </w:r>
+      <w:proofErr w:type="spellEnd"/>
+      <w:r>
+        <w:rPr>
+          <w:sz w:val="24"/>
+          <w:szCs w:val="20"/>
+          <w:lang w:val="ru-BY"/>
+        </w:rPr>
+        <w:t>(</w:t>
+      </w:r>
+      <w:proofErr w:type="spellStart"/>
+      <w:r>
+        <w:rPr>
+          <w:sz w:val="24"/>
+          <w:szCs w:val="20"/>
+          <w:lang w:val="ru-BY"/>
+        </w:rPr>
+        <w:t>initial_gamma</w:t>
+      </w:r>
+      <w:proofErr w:type="spellEnd"/>
+      <w:r>
+        <w:rPr>
+          <w:sz w:val="24"/>
+          <w:szCs w:val="20"/>
+          <w:lang w:val="ru-BY"/>
+        </w:rPr>
+        <w:t xml:space="preserve">), </w:t>
+      </w:r>
+      <w:proofErr w:type="spellStart"/>
+      <w:r>
+        <w:rPr>
+          <w:sz w:val="24"/>
+          <w:szCs w:val="20"/>
+          <w:lang w:val="ru-BY"/>
+        </w:rPr>
+        <w:t>std</w:t>
+      </w:r>
+      <w:proofErr w:type="spellEnd"/>
+      <w:r>
+        <w:rPr>
+          <w:sz w:val="24"/>
+          <w:szCs w:val="20"/>
+          <w:lang w:val="ru-BY"/>
+        </w:rPr>
+        <w:t>::</w:t>
+      </w:r>
+      <w:proofErr w:type="spellStart"/>
+      <w:r>
+        <w:rPr>
+          <w:sz w:val="24"/>
+          <w:szCs w:val="20"/>
+          <w:lang w:val="ru-BY"/>
+        </w:rPr>
+        <w:t>cend</w:t>
+      </w:r>
+      <w:proofErr w:type="spellEnd"/>
+      <w:r>
+        <w:rPr>
+          <w:sz w:val="24"/>
+          <w:szCs w:val="20"/>
+          <w:lang w:val="ru-BY"/>
+        </w:rPr>
+        <w:t>(</w:t>
+      </w:r>
+      <w:proofErr w:type="spellStart"/>
+      <w:r>
+        <w:rPr>
+          <w:sz w:val="24"/>
+          <w:szCs w:val="20"/>
+          <w:lang w:val="ru-BY"/>
+        </w:rPr>
+        <w:t>initial_gamma</w:t>
+      </w:r>
+      <w:proofErr w:type="spellEnd"/>
+      <w:r>
+        <w:rPr>
+          <w:sz w:val="24"/>
+          <w:szCs w:val="20"/>
+          <w:lang w:val="ru-BY"/>
+        </w:rPr>
+        <w:t>));</w:t>
       </w:r>
     </w:p>
     <w:p>
@@ -2787,7 +3987,97 @@
           <w:szCs w:val="20"/>
           <w:lang w:val="ru-BY"/>
         </w:rPr>
-        <w:t xml:space="preserve">    for (const auto &amp;block : blocks)</w:t>
+        <w:t xml:space="preserve">    </w:t>
+      </w:r>
+      <w:proofErr w:type="spellStart"/>
+      <w:r>
+        <w:rPr>
+          <w:sz w:val="24"/>
+          <w:szCs w:val="20"/>
+          <w:lang w:val="ru-BY"/>
+        </w:rPr>
+        <w:t>for</w:t>
+      </w:r>
+      <w:proofErr w:type="spellEnd"/>
+      <w:r>
+        <w:rPr>
+          <w:sz w:val="24"/>
+          <w:szCs w:val="20"/>
+          <w:lang w:val="ru-BY"/>
+        </w:rPr>
+        <w:t xml:space="preserve"> (</w:t>
+      </w:r>
+      <w:proofErr w:type="spellStart"/>
+      <w:r>
+        <w:rPr>
+          <w:sz w:val="24"/>
+          <w:szCs w:val="20"/>
+          <w:lang w:val="ru-BY"/>
+        </w:rPr>
+        <w:t>const</w:t>
+      </w:r>
+      <w:proofErr w:type="spellEnd"/>
+      <w:r>
+        <w:rPr>
+          <w:sz w:val="24"/>
+          <w:szCs w:val="20"/>
+          <w:lang w:val="ru-BY"/>
+        </w:rPr>
+        <w:t xml:space="preserve"> </w:t>
+      </w:r>
+      <w:proofErr w:type="spellStart"/>
+      <w:r>
+        <w:rPr>
+          <w:sz w:val="24"/>
+          <w:szCs w:val="20"/>
+          <w:lang w:val="ru-BY"/>
+        </w:rPr>
+        <w:t>auto</w:t>
+      </w:r>
+      <w:proofErr w:type="spellEnd"/>
+      <w:r>
+        <w:rPr>
+          <w:sz w:val="24"/>
+          <w:szCs w:val="20"/>
+          <w:lang w:val="ru-BY"/>
+        </w:rPr>
+        <w:t xml:space="preserve"> &amp;</w:t>
+      </w:r>
+      <w:proofErr w:type="spellStart"/>
+      <w:r>
+        <w:rPr>
+          <w:sz w:val="24"/>
+          <w:szCs w:val="20"/>
+          <w:lang w:val="ru-BY"/>
+        </w:rPr>
+        <w:t>block</w:t>
+      </w:r>
+      <w:proofErr w:type="spellEnd"/>
+      <w:r>
+        <w:rPr>
+          <w:sz w:val="24"/>
+          <w:szCs w:val="20"/>
+          <w:lang w:val="ru-BY"/>
+        </w:rPr>
+        <w:t xml:space="preserve"> : </w:t>
+      </w:r>
+      <w:proofErr w:type="spellStart"/>
+      <w:r>
+        <w:rPr>
+          <w:sz w:val="24"/>
+          <w:szCs w:val="20"/>
+          <w:lang w:val="ru-BY"/>
+        </w:rPr>
+        <w:t>blocks</w:t>
+      </w:r>
+      <w:proofErr w:type="spellEnd"/>
+      <w:r>
+        <w:rPr>
+          <w:sz w:val="24"/>
+          <w:szCs w:val="20"/>
+          <w:lang w:val="ru-BY"/>
+        </w:rPr>
+        <w:t>)</w:t>
       </w:r>
     </w:p>
     <w:p>
@@ -2825,8 +4115,180 @@
           <w:szCs w:val="20"/>
           <w:lang w:val="ru-BY"/>
         </w:rPr>
-        <w:t xml:space="preserve">        std::vector&lt;uint8_t&gt; crypted_gamma{crypt_block(gamma, sub_keys, ACT_ENCRYPT)}; // encrypt or decrypt gamma</w:t>
-      </w:r>
+        <w:t xml:space="preserve">        </w:t>
+      </w:r>
+      <w:proofErr w:type="spellStart"/>
+      <w:r>
+        <w:rPr>
+          <w:sz w:val="24"/>
+          <w:szCs w:val="20"/>
+          <w:lang w:val="ru-BY"/>
+        </w:rPr>
+        <w:t>std</w:t>
+      </w:r>
+      <w:proofErr w:type="spellEnd"/>
+      <w:r>
+        <w:rPr>
+          <w:sz w:val="24"/>
+          <w:szCs w:val="20"/>
+          <w:lang w:val="ru-BY"/>
+        </w:rPr>
+        <w:t>::</w:t>
+      </w:r>
+      <w:proofErr w:type="spellStart"/>
+      <w:r>
+        <w:rPr>
+          <w:sz w:val="24"/>
+          <w:szCs w:val="20"/>
+          <w:lang w:val="ru-BY"/>
+        </w:rPr>
+        <w:t>vector</w:t>
+      </w:r>
+      <w:proofErr w:type="spellEnd"/>
+      <w:r>
+        <w:rPr>
+          <w:sz w:val="24"/>
+          <w:szCs w:val="20"/>
+          <w:lang w:val="ru-BY"/>
+        </w:rPr>
+        <w:t xml:space="preserve">&lt;uint8_t&gt; </w:t>
+      </w:r>
+      <w:proofErr w:type="spellStart"/>
+      <w:r>
+        <w:rPr>
+          <w:sz w:val="24"/>
+          <w:szCs w:val="20"/>
+          <w:lang w:val="ru-BY"/>
+        </w:rPr>
+        <w:t>crypted_gamma</w:t>
+      </w:r>
+      <w:proofErr w:type="spellEnd"/>
+      <w:r>
+        <w:rPr>
+          <w:sz w:val="24"/>
+          <w:szCs w:val="20"/>
+          <w:lang w:val="ru-BY"/>
+        </w:rPr>
+        <w:t>{</w:t>
+      </w:r>
+      <w:proofErr w:type="spellStart"/>
+      <w:r>
+        <w:rPr>
+          <w:sz w:val="24"/>
+          <w:szCs w:val="20"/>
+          <w:lang w:val="ru-BY"/>
+        </w:rPr>
+        <w:t>crypt_block</w:t>
+      </w:r>
+      <w:proofErr w:type="spellEnd"/>
+      <w:r>
+        <w:rPr>
+          <w:sz w:val="24"/>
+          <w:szCs w:val="20"/>
+          <w:lang w:val="ru-BY"/>
+        </w:rPr>
+        <w:t>(</w:t>
+      </w:r>
+      <w:proofErr w:type="spellStart"/>
+      <w:r>
+        <w:rPr>
+          <w:sz w:val="24"/>
+          <w:szCs w:val="20"/>
+          <w:lang w:val="ru-BY"/>
+        </w:rPr>
+        <w:t>gamma</w:t>
+      </w:r>
+      <w:proofErr w:type="spellEnd"/>
+      <w:r>
+        <w:rPr>
+          <w:sz w:val="24"/>
+          <w:szCs w:val="20"/>
+          <w:lang w:val="ru-BY"/>
+        </w:rPr>
+        <w:t xml:space="preserve">, </w:t>
+      </w:r>
+      <w:proofErr w:type="spellStart"/>
+      <w:r>
+        <w:rPr>
+          <w:sz w:val="24"/>
+          <w:szCs w:val="20"/>
+          <w:lang w:val="ru-BY"/>
+        </w:rPr>
+        <w:t>sub_keys</w:t>
+      </w:r>
+      <w:proofErr w:type="spellEnd"/>
+      <w:r>
+        <w:rPr>
+          <w:sz w:val="24"/>
+          <w:szCs w:val="20"/>
+          <w:lang w:val="ru-BY"/>
+        </w:rPr>
+        <w:t xml:space="preserve">, ACT_ENCRYPT)}; // </w:t>
+      </w:r>
+      <w:proofErr w:type="spellStart"/>
+      <w:r>
+        <w:rPr>
+          <w:sz w:val="24"/>
+          <w:szCs w:val="20"/>
+          <w:lang w:val="ru-BY"/>
+        </w:rPr>
+        <w:t>encrypt</w:t>
+      </w:r>
+      <w:proofErr w:type="spellEnd"/>
+      <w:r>
+        <w:rPr>
+          <w:sz w:val="24"/>
+          <w:szCs w:val="20"/>
+          <w:lang w:val="ru-BY"/>
+        </w:rPr>
+        <w:t xml:space="preserve"> </w:t>
+      </w:r>
+      <w:proofErr w:type="spellStart"/>
+      <w:r>
+        <w:rPr>
+          <w:sz w:val="24"/>
+          <w:szCs w:val="20"/>
+          <w:lang w:val="ru-BY"/>
+        </w:rPr>
+        <w:t>or</w:t>
+      </w:r>
+      <w:proofErr w:type="spellEnd"/>
+      <w:r>
+        <w:rPr>
+          <w:sz w:val="24"/>
+          <w:szCs w:val="20"/>
+          <w:lang w:val="ru-BY"/>
+        </w:rPr>
+        <w:t xml:space="preserve"> </w:t>
+      </w:r>
+      <w:proofErr w:type="spellStart"/>
+      <w:r>
+        <w:rPr>
+          <w:sz w:val="24"/>
+          <w:szCs w:val="20"/>
+          <w:lang w:val="ru-BY"/>
+        </w:rPr>
+        <w:t>decrypt</w:t>
+      </w:r>
+      <w:proofErr w:type="spellEnd"/>
+      <w:r>
+        <w:rPr>
+          <w:sz w:val="24"/>
+          <w:szCs w:val="20"/>
+          <w:lang w:val="ru-BY"/>
+        </w:rPr>
+        <w:t xml:space="preserve"> </w:t>
+      </w:r>
+      <w:proofErr w:type="spellStart"/>
+      <w:r>
+        <w:rPr>
+          <w:sz w:val="24"/>
+          <w:szCs w:val="20"/>
+          <w:lang w:val="ru-BY"/>
+        </w:rPr>
+        <w:t>gamma</w:t>
+      </w:r>
+      <w:proofErr w:type="spellEnd"/>
     </w:p>
     <w:p>
       <w:pPr>
@@ -2844,8 +4306,180 @@
           <w:szCs w:val="20"/>
           <w:lang w:val="ru-BY"/>
         </w:rPr>
-        <w:t xml:space="preserve">        std::vector&lt;uint8_t&gt; crypted_gamma_xored_with_block{apply_gamma(block, crypted_gamma)}; // xor it with block</w:t>
-      </w:r>
+        <w:t xml:space="preserve">        </w:t>
+      </w:r>
+      <w:proofErr w:type="spellStart"/>
+      <w:r>
+        <w:rPr>
+          <w:sz w:val="24"/>
+          <w:szCs w:val="20"/>
+          <w:lang w:val="ru-BY"/>
+        </w:rPr>
+        <w:t>std</w:t>
+      </w:r>
+      <w:proofErr w:type="spellEnd"/>
+      <w:r>
+        <w:rPr>
+          <w:sz w:val="24"/>
+          <w:szCs w:val="20"/>
+          <w:lang w:val="ru-BY"/>
+        </w:rPr>
+        <w:t>::</w:t>
+      </w:r>
+      <w:proofErr w:type="spellStart"/>
+      <w:r>
+        <w:rPr>
+          <w:sz w:val="24"/>
+          <w:szCs w:val="20"/>
+          <w:lang w:val="ru-BY"/>
+        </w:rPr>
+        <w:t>vector</w:t>
+      </w:r>
+      <w:proofErr w:type="spellEnd"/>
+      <w:r>
+        <w:rPr>
+          <w:sz w:val="24"/>
+          <w:szCs w:val="20"/>
+          <w:lang w:val="ru-BY"/>
+        </w:rPr>
+        <w:t xml:space="preserve">&lt;uint8_t&gt; </w:t>
+      </w:r>
+      <w:proofErr w:type="spellStart"/>
+      <w:r>
+        <w:rPr>
+          <w:sz w:val="24"/>
+          <w:szCs w:val="20"/>
+          <w:lang w:val="ru-BY"/>
+        </w:rPr>
+        <w:t>crypted_gamma_xored_with_block</w:t>
+      </w:r>
+      <w:proofErr w:type="spellEnd"/>
+      <w:r>
+        <w:rPr>
+          <w:sz w:val="24"/>
+          <w:szCs w:val="20"/>
+          <w:lang w:val="ru-BY"/>
+        </w:rPr>
+        <w:t>{</w:t>
+      </w:r>
+      <w:proofErr w:type="spellStart"/>
+      <w:r>
+        <w:rPr>
+          <w:sz w:val="24"/>
+          <w:szCs w:val="20"/>
+          <w:lang w:val="ru-BY"/>
+        </w:rPr>
+        <w:t>apply_gamma</w:t>
+      </w:r>
+      <w:proofErr w:type="spellEnd"/>
+      <w:r>
+        <w:rPr>
+          <w:sz w:val="24"/>
+          <w:szCs w:val="20"/>
+          <w:lang w:val="ru-BY"/>
+        </w:rPr>
+        <w:t>(</w:t>
+      </w:r>
+      <w:proofErr w:type="spellStart"/>
+      <w:r>
+        <w:rPr>
+          <w:sz w:val="24"/>
+          <w:szCs w:val="20"/>
+          <w:lang w:val="ru-BY"/>
+        </w:rPr>
+        <w:t>block</w:t>
+      </w:r>
+      <w:proofErr w:type="spellEnd"/>
+      <w:r>
+        <w:rPr>
+          <w:sz w:val="24"/>
+          <w:szCs w:val="20"/>
+          <w:lang w:val="ru-BY"/>
+        </w:rPr>
+        <w:t xml:space="preserve">, </w:t>
+      </w:r>
+      <w:proofErr w:type="spellStart"/>
+      <w:r>
+        <w:rPr>
+          <w:sz w:val="24"/>
+          <w:szCs w:val="20"/>
+          <w:lang w:val="ru-BY"/>
+        </w:rPr>
+        <w:t>crypted_gamma</w:t>
+      </w:r>
+      <w:proofErr w:type="spellEnd"/>
+      <w:r>
+        <w:rPr>
+          <w:sz w:val="24"/>
+          <w:szCs w:val="20"/>
+          <w:lang w:val="ru-BY"/>
+        </w:rPr>
+        <w:t xml:space="preserve">)}; // </w:t>
+      </w:r>
+      <w:proofErr w:type="spellStart"/>
+      <w:r>
+        <w:rPr>
+          <w:sz w:val="24"/>
+          <w:szCs w:val="20"/>
+          <w:lang w:val="ru-BY"/>
+        </w:rPr>
+        <w:t>xor</w:t>
+      </w:r>
+      <w:proofErr w:type="spellEnd"/>
+      <w:r>
+        <w:rPr>
+          <w:sz w:val="24"/>
+          <w:szCs w:val="20"/>
+          <w:lang w:val="ru-BY"/>
+        </w:rPr>
+        <w:t xml:space="preserve"> </w:t>
+      </w:r>
+      <w:proofErr w:type="spellStart"/>
+      <w:r>
+        <w:rPr>
+          <w:sz w:val="24"/>
+          <w:szCs w:val="20"/>
+          <w:lang w:val="ru-BY"/>
+        </w:rPr>
+        <w:t>it</w:t>
+      </w:r>
+      <w:proofErr w:type="spellEnd"/>
+      <w:r>
+        <w:rPr>
+          <w:sz w:val="24"/>
+          <w:szCs w:val="20"/>
+          <w:lang w:val="ru-BY"/>
+        </w:rPr>
+        <w:t xml:space="preserve"> </w:t>
+      </w:r>
+      <w:proofErr w:type="spellStart"/>
+      <w:r>
+        <w:rPr>
+          <w:sz w:val="24"/>
+          <w:szCs w:val="20"/>
+          <w:lang w:val="ru-BY"/>
+        </w:rPr>
+        <w:t>with</w:t>
+      </w:r>
+      <w:proofErr w:type="spellEnd"/>
+      <w:r>
+        <w:rPr>
+          <w:sz w:val="24"/>
+          <w:szCs w:val="20"/>
+          <w:lang w:val="ru-BY"/>
+        </w:rPr>
+        <w:t xml:space="preserve"> </w:t>
+      </w:r>
+      <w:proofErr w:type="spellStart"/>
+      <w:r>
+        <w:rPr>
+          <w:sz w:val="24"/>
+          <w:szCs w:val="20"/>
+          <w:lang w:val="ru-BY"/>
+        </w:rPr>
+        <w:t>block</w:t>
+      </w:r>
+      <w:proofErr w:type="spellEnd"/>
     </w:p>
     <w:p>
       <w:pPr>
@@ -2863,8 +4497,108 @@
           <w:szCs w:val="20"/>
           <w:lang w:val="ru-BY"/>
         </w:rPr>
-        <w:t xml:space="preserve">        gamma = slice_vector(crypted_gamma_xored_with_block, 0, crypted_gamma_xored_with_block.size()); // override gamma</w:t>
-      </w:r>
+        <w:t xml:space="preserve">        </w:t>
+      </w:r>
+      <w:proofErr w:type="spellStart"/>
+      <w:r>
+        <w:rPr>
+          <w:sz w:val="24"/>
+          <w:szCs w:val="20"/>
+          <w:lang w:val="ru-BY"/>
+        </w:rPr>
+        <w:t>gamma</w:t>
+      </w:r>
+      <w:proofErr w:type="spellEnd"/>
+      <w:r>
+        <w:rPr>
+          <w:sz w:val="24"/>
+          <w:szCs w:val="20"/>
+          <w:lang w:val="ru-BY"/>
+        </w:rPr>
+        <w:t xml:space="preserve"> = </w:t>
+      </w:r>
+      <w:proofErr w:type="spellStart"/>
+      <w:r>
+        <w:rPr>
+          <w:sz w:val="24"/>
+          <w:szCs w:val="20"/>
+          <w:lang w:val="ru-BY"/>
+        </w:rPr>
+        <w:t>slice_vector</w:t>
+      </w:r>
+      <w:proofErr w:type="spellEnd"/>
+      <w:r>
+        <w:rPr>
+          <w:sz w:val="24"/>
+          <w:szCs w:val="20"/>
+          <w:lang w:val="ru-BY"/>
+        </w:rPr>
+        <w:t>(</w:t>
+      </w:r>
+      <w:proofErr w:type="spellStart"/>
+      <w:r>
+        <w:rPr>
+          <w:sz w:val="24"/>
+          <w:szCs w:val="20"/>
+          <w:lang w:val="ru-BY"/>
+        </w:rPr>
+        <w:t>crypted_gamma_xored_with_block</w:t>
+      </w:r>
+      <w:proofErr w:type="spellEnd"/>
+      <w:r>
+        <w:rPr>
+          <w:sz w:val="24"/>
+          <w:szCs w:val="20"/>
+          <w:lang w:val="ru-BY"/>
+        </w:rPr>
+        <w:t xml:space="preserve">, 0, </w:t>
+      </w:r>
+      <w:proofErr w:type="spellStart"/>
+      <w:r>
+        <w:rPr>
+          <w:sz w:val="24"/>
+          <w:szCs w:val="20"/>
+          <w:lang w:val="ru-BY"/>
+        </w:rPr>
+        <w:t>crypted_gamma_xored_with_block.size</w:t>
+      </w:r>
+      <w:proofErr w:type="spellEnd"/>
+      <w:r>
+        <w:rPr>
+          <w:sz w:val="24"/>
+          <w:szCs w:val="20"/>
+          <w:lang w:val="ru-BY"/>
+        </w:rPr>
+        <w:t xml:space="preserve">()); // </w:t>
+      </w:r>
+      <w:proofErr w:type="spellStart"/>
+      <w:r>
+        <w:rPr>
+          <w:sz w:val="24"/>
+          <w:szCs w:val="20"/>
+          <w:lang w:val="ru-BY"/>
+        </w:rPr>
+        <w:t>override</w:t>
+      </w:r>
+      <w:proofErr w:type="spellEnd"/>
+      <w:r>
+        <w:rPr>
+          <w:sz w:val="24"/>
+          <w:szCs w:val="20"/>
+          <w:lang w:val="ru-BY"/>
+        </w:rPr>
+        <w:t xml:space="preserve"> </w:t>
+      </w:r>
+      <w:proofErr w:type="spellStart"/>
+      <w:r>
+        <w:rPr>
+          <w:sz w:val="24"/>
+          <w:szCs w:val="20"/>
+          <w:lang w:val="ru-BY"/>
+        </w:rPr>
+        <w:t>gamma</w:t>
+      </w:r>
+      <w:proofErr w:type="spellEnd"/>
     </w:p>
     <w:p>
       <w:pPr>
@@ -2893,7 +4627,97 @@
           <w:szCs w:val="20"/>
           <w:lang w:val="ru-BY"/>
         </w:rPr>
-        <w:t xml:space="preserve">        for (const auto &amp;value : crypted_gamma_xored_with_block)</w:t>
+        <w:t xml:space="preserve">        </w:t>
+      </w:r>
+      <w:proofErr w:type="spellStart"/>
+      <w:r>
+        <w:rPr>
+          <w:sz w:val="24"/>
+          <w:szCs w:val="20"/>
+          <w:lang w:val="ru-BY"/>
+        </w:rPr>
+        <w:t>for</w:t>
+      </w:r>
+      <w:proofErr w:type="spellEnd"/>
+      <w:r>
+        <w:rPr>
+          <w:sz w:val="24"/>
+          <w:szCs w:val="20"/>
+          <w:lang w:val="ru-BY"/>
+        </w:rPr>
+        <w:t xml:space="preserve"> (</w:t>
+      </w:r>
+      <w:proofErr w:type="spellStart"/>
+      <w:r>
+        <w:rPr>
+          <w:sz w:val="24"/>
+          <w:szCs w:val="20"/>
+          <w:lang w:val="ru-BY"/>
+        </w:rPr>
+        <w:t>const</w:t>
+      </w:r>
+      <w:proofErr w:type="spellEnd"/>
+      <w:r>
+        <w:rPr>
+          <w:sz w:val="24"/>
+          <w:szCs w:val="20"/>
+          <w:lang w:val="ru-BY"/>
+        </w:rPr>
+        <w:t xml:space="preserve"> </w:t>
+      </w:r>
+      <w:proofErr w:type="spellStart"/>
+      <w:r>
+        <w:rPr>
+          <w:sz w:val="24"/>
+          <w:szCs w:val="20"/>
+          <w:lang w:val="ru-BY"/>
+        </w:rPr>
+        <w:t>auto</w:t>
+      </w:r>
+      <w:proofErr w:type="spellEnd"/>
+      <w:r>
+        <w:rPr>
+          <w:sz w:val="24"/>
+          <w:szCs w:val="20"/>
+          <w:lang w:val="ru-BY"/>
+        </w:rPr>
+        <w:t xml:space="preserve"> &amp;</w:t>
+      </w:r>
+      <w:proofErr w:type="spellStart"/>
+      <w:r>
+        <w:rPr>
+          <w:sz w:val="24"/>
+          <w:szCs w:val="20"/>
+          <w:lang w:val="ru-BY"/>
+        </w:rPr>
+        <w:t>value</w:t>
+      </w:r>
+      <w:proofErr w:type="spellEnd"/>
+      <w:r>
+        <w:rPr>
+          <w:sz w:val="24"/>
+          <w:szCs w:val="20"/>
+          <w:lang w:val="ru-BY"/>
+        </w:rPr>
+        <w:t xml:space="preserve"> : </w:t>
+      </w:r>
+      <w:proofErr w:type="spellStart"/>
+      <w:r>
+        <w:rPr>
+          <w:sz w:val="24"/>
+          <w:szCs w:val="20"/>
+          <w:lang w:val="ru-BY"/>
+        </w:rPr>
+        <w:t>crypted_gamma_xored_with_block</w:t>
+      </w:r>
+      <w:proofErr w:type="spellEnd"/>
+      <w:r>
+        <w:rPr>
+          <w:sz w:val="24"/>
+          <w:szCs w:val="20"/>
+          <w:lang w:val="ru-BY"/>
+        </w:rPr>
+        <w:t>)</w:t>
       </w:r>
     </w:p>
     <w:p>
@@ -2931,7 +4755,43 @@
           <w:szCs w:val="20"/>
           <w:lang w:val="ru-BY"/>
         </w:rPr>
-        <w:t xml:space="preserve">            response.push_back(value);</w:t>
+        <w:t xml:space="preserve">            </w:t>
+      </w:r>
+      <w:proofErr w:type="spellStart"/>
+      <w:r>
+        <w:rPr>
+          <w:sz w:val="24"/>
+          <w:szCs w:val="20"/>
+          <w:lang w:val="ru-BY"/>
+        </w:rPr>
+        <w:t>response.push_back</w:t>
+      </w:r>
+      <w:proofErr w:type="spellEnd"/>
+      <w:r>
+        <w:rPr>
+          <w:sz w:val="24"/>
+          <w:szCs w:val="20"/>
+          <w:lang w:val="ru-BY"/>
+        </w:rPr>
+        <w:t>(</w:t>
+      </w:r>
+      <w:proofErr w:type="spellStart"/>
+      <w:r>
+        <w:rPr>
+          <w:sz w:val="24"/>
+          <w:szCs w:val="20"/>
+          <w:lang w:val="ru-BY"/>
+        </w:rPr>
+        <w:t>value</w:t>
+      </w:r>
+      <w:proofErr w:type="spellEnd"/>
+      <w:r>
+        <w:rPr>
+          <w:sz w:val="24"/>
+          <w:szCs w:val="20"/>
+          <w:lang w:val="ru-BY"/>
+        </w:rPr>
+        <w:t>);</w:t>
       </w:r>
     </w:p>
     <w:p>
@@ -2999,7 +4859,43 @@
           <w:szCs w:val="20"/>
           <w:lang w:val="ru-BY"/>
         </w:rPr>
-        <w:t xml:space="preserve">    return response;</w:t>
+        <w:t xml:space="preserve">    </w:t>
+      </w:r>
+      <w:proofErr w:type="spellStart"/>
+      <w:r>
+        <w:rPr>
+          <w:sz w:val="24"/>
+          <w:szCs w:val="20"/>
+          <w:lang w:val="ru-BY"/>
+        </w:rPr>
+        <w:t>return</w:t>
+      </w:r>
+      <w:proofErr w:type="spellEnd"/>
+      <w:r>
+        <w:rPr>
+          <w:sz w:val="24"/>
+          <w:szCs w:val="20"/>
+          <w:lang w:val="ru-BY"/>
+        </w:rPr>
+        <w:t xml:space="preserve"> </w:t>
+      </w:r>
+      <w:proofErr w:type="spellStart"/>
+      <w:r>
+        <w:rPr>
+          <w:sz w:val="24"/>
+          <w:szCs w:val="20"/>
+          <w:lang w:val="ru-BY"/>
+        </w:rPr>
+        <w:t>response</w:t>
+      </w:r>
+      <w:proofErr w:type="spellEnd"/>
+      <w:r>
+        <w:rPr>
+          <w:sz w:val="24"/>
+          <w:szCs w:val="20"/>
+          <w:lang w:val="ru-BY"/>
+        </w:rPr>
+        <w:t>;</w:t>
       </w:r>
     </w:p>
     <w:p>
@@ -10128,7 +12024,7 @@
 </file>
 
 <file path=customXml/itemProps1.xml><?xml version="1.0" encoding="utf-8"?>
-<ds:datastoreItem xmlns:ds="http://schemas.openxmlformats.org/officeDocument/2006/customXml" ds:itemID="{369A2DE3-78C1-46FF-9BFB-52FB30B9B0EB}">
+<ds:datastoreItem xmlns:ds="http://schemas.openxmlformats.org/officeDocument/2006/customXml" ds:itemID="{B7575770-378B-4A71-A7FC-8AB5764148BF}">
   <ds:schemaRefs>
     <ds:schemaRef ds:uri="http://schemas.openxmlformats.org/officeDocument/2006/bibliography"/>
   </ds:schemaRefs>

</xml_diff>